<commit_message>
alterções no arquivo Word
</commit_message>
<xml_diff>
--- a/ATIVIDADE ENTREGA ARQREFER.docx
+++ b/ATIVIDADE ENTREGA ARQREFER.docx
@@ -1,6 +1,6 @@
 
 <file path=word/document.xml><?xml version="1.0" encoding="utf-8"?>
-<w:document xmlns:wpc="http://schemas.microsoft.com/office/word/2010/wordprocessingCanvas" xmlns:cx="http://schemas.microsoft.com/office/drawing/2014/chartex" xmlns:cx1="http://schemas.microsoft.com/office/drawing/2015/9/8/chartex" xmlns:cx2="http://schemas.microsoft.com/office/drawing/2015/10/21/chartex" xmlns:cx3="http://schemas.microsoft.com/office/drawing/2016/5/9/chartex" xmlns:cx4="http://schemas.microsoft.com/office/drawing/2016/5/10/chartex" xmlns:cx5="http://schemas.microsoft.com/office/drawing/2016/5/11/chartex" xmlns:cx6="http://schemas.microsoft.com/office/drawing/2016/5/12/chartex" xmlns:cx7="http://schemas.microsoft.com/office/drawing/2016/5/13/chartex" xmlns:cx8="http://schemas.microsoft.com/office/drawing/2016/5/14/chartex" xmlns:mc="http://schemas.openxmlformats.org/markup-compatibility/2006" xmlns:aink="http://schemas.microsoft.com/office/drawing/2016/ink" xmlns:am3d="http://schemas.microsoft.com/office/drawing/2017/model3d" xmlns:o="urn:schemas-microsoft-com:office:office" xmlns:r="http://schemas.openxmlformats.org/officeDocument/2006/relationships" xmlns:m="http://schemas.openxmlformats.org/officeDocument/2006/math" xmlns:v="urn:schemas-microsoft-com:vml" xmlns:wp14="http://schemas.microsoft.com/office/word/2010/wordprocessingDrawing" xmlns:wp="http://schemas.openxmlformats.org/drawingml/2006/wordprocessingDrawing" xmlns:w10="urn:schemas-microsoft-com:office:word" xmlns:w="http://schemas.openxmlformats.org/wordprocessingml/2006/main" xmlns:w14="http://schemas.microsoft.com/office/word/2010/wordml" xmlns:w15="http://schemas.microsoft.com/office/word/2012/wordml" xmlns:w16cid="http://schemas.microsoft.com/office/word/2016/wordml/cid" xmlns:w16se="http://schemas.microsoft.com/office/word/2015/wordml/symex" xmlns:wpg="http://schemas.microsoft.com/office/word/2010/wordprocessingGroup" xmlns:wpi="http://schemas.microsoft.com/office/word/2010/wordprocessingInk" xmlns:wne="http://schemas.microsoft.com/office/word/2006/wordml" xmlns:wps="http://schemas.microsoft.com/office/word/2010/wordprocessingShape" mc:Ignorable="w14 w15 w16se w16cid wp14">
+<w:document xmlns:wpc="http://schemas.microsoft.com/office/word/2010/wordprocessingCanvas" xmlns:cx="http://schemas.microsoft.com/office/drawing/2014/chartex" xmlns:cx1="http://schemas.microsoft.com/office/drawing/2015/9/8/chartex" xmlns:cx2="http://schemas.microsoft.com/office/drawing/2015/10/21/chartex" xmlns:cx3="http://schemas.microsoft.com/office/drawing/2016/5/9/chartex" xmlns:cx4="http://schemas.microsoft.com/office/drawing/2016/5/10/chartex" xmlns:cx5="http://schemas.microsoft.com/office/drawing/2016/5/11/chartex" xmlns:cx6="http://schemas.microsoft.com/office/drawing/2016/5/12/chartex" xmlns:cx7="http://schemas.microsoft.com/office/drawing/2016/5/13/chartex" xmlns:cx8="http://schemas.microsoft.com/office/drawing/2016/5/14/chartex" xmlns:mc="http://schemas.openxmlformats.org/markup-compatibility/2006" xmlns:aink="http://schemas.microsoft.com/office/drawing/2016/ink" xmlns:am3d="http://schemas.microsoft.com/office/drawing/2017/model3d" xmlns:o="urn:schemas-microsoft-com:office:office" xmlns:r="http://schemas.openxmlformats.org/officeDocument/2006/relationships" xmlns:m="http://schemas.openxmlformats.org/officeDocument/2006/math" xmlns:v="urn:schemas-microsoft-com:vml" xmlns:wp14="http://schemas.microsoft.com/office/word/2010/wordprocessingDrawing" xmlns:wp="http://schemas.openxmlformats.org/drawingml/2006/wordprocessingDrawing" xmlns:w10="urn:schemas-microsoft-com:office:word" xmlns:w="http://schemas.openxmlformats.org/wordprocessingml/2006/main" xmlns:w14="http://schemas.microsoft.com/office/word/2010/wordml" xmlns:w15="http://schemas.microsoft.com/office/word/2012/wordml" xmlns:w16cex="http://schemas.microsoft.com/office/word/2018/wordml/cex" xmlns:w16cid="http://schemas.microsoft.com/office/word/2016/wordml/cid" xmlns:w16="http://schemas.microsoft.com/office/word/2018/wordml" xmlns:w16sdtdh="http://schemas.microsoft.com/office/word/2020/wordml/sdtdatahash" xmlns:w16se="http://schemas.microsoft.com/office/word/2015/wordml/symex" xmlns:wpg="http://schemas.microsoft.com/office/word/2010/wordprocessingGroup" xmlns:wpi="http://schemas.microsoft.com/office/word/2010/wordprocessingInk" xmlns:wne="http://schemas.microsoft.com/office/word/2006/wordml" xmlns:wps="http://schemas.microsoft.com/office/word/2010/wordprocessingShape" mc:Ignorable="w14 w15 w16se w16cid w16 w16cex w16sdtdh wp14">
   <w:body>
     <w:tbl>
       <w:tblPr>
@@ -132,7 +132,13 @@
               <w:rPr>
                 <w:rFonts w:ascii="Exo 2" w:hAnsi="Exo 2"/>
               </w:rPr>
-              <w:t>atividade em dupla</w:t>
+              <w:t xml:space="preserve">atividade </w:t>
+            </w:r>
+            <w:r>
+              <w:rPr>
+                <w:rFonts w:ascii="Exo 2" w:hAnsi="Exo 2"/>
+              </w:rPr>
+              <w:t>Individual</w:t>
             </w:r>
           </w:p>
           <w:p>
@@ -182,13 +188,63 @@
               <w:spacing w:line="260" w:lineRule="exact"/>
               <w:rPr>
                 <w:rFonts w:ascii="Exo 2" w:hAnsi="Exo 2"/>
+                <w:sz w:val="24"/>
+                <w:szCs w:val="24"/>
               </w:rPr>
             </w:pPr>
             <w:r>
               <w:rPr>
                 <w:rFonts w:ascii="Exo 2" w:hAnsi="Exo 2"/>
               </w:rPr>
-              <w:t>Nome                                                                                                    RA</w:t>
+              <w:t xml:space="preserve">Nome    </w:t>
+            </w:r>
+            <w:r>
+              <w:rPr>
+                <w:rFonts w:ascii="Exo 2" w:hAnsi="Exo 2"/>
+                <w:b/>
+                <w:bCs/>
+                <w:sz w:val="24"/>
+                <w:szCs w:val="24"/>
+              </w:rPr>
+              <w:t>Rafael Faria Gomes</w:t>
+            </w:r>
+            <w:r>
+              <w:rPr>
+                <w:rFonts w:ascii="Exo 2" w:hAnsi="Exo 2"/>
+                <w:b/>
+                <w:bCs/>
+                <w:sz w:val="24"/>
+                <w:szCs w:val="24"/>
+              </w:rPr>
+              <w:t xml:space="preserve">                                                     </w:t>
+            </w:r>
+            <w:r>
+              <w:rPr>
+                <w:rFonts w:ascii="Exo 2" w:hAnsi="Exo 2"/>
+              </w:rPr>
+              <w:t>RA</w:t>
+            </w:r>
+            <w:r>
+              <w:rPr>
+                <w:rFonts w:ascii="Exo 2" w:hAnsi="Exo 2"/>
+              </w:rPr>
+              <w:t xml:space="preserve"> </w:t>
+            </w:r>
+            <w:r>
+              <w:rPr>
+                <w:rFonts w:ascii="Exo 2" w:hAnsi="Exo 2"/>
+              </w:rPr>
+              <w:t xml:space="preserve">   </w:t>
+            </w:r>
+            <w:r>
+              <w:rPr>
+                <w:rFonts w:ascii="Exo 2" w:hAnsi="Exo 2"/>
+                <w:b/>
+                <w:bCs/>
+                <w:sz w:val="24"/>
+                <w:szCs w:val="24"/>
+              </w:rPr>
+              <w:t>02211054</w:t>
             </w:r>
           </w:p>
           <w:p>
@@ -274,10 +330,6 @@
     <w:p>
       <w:pPr>
         <w:pStyle w:val="PargrafodaLista"/>
-        <w:numPr>
-          <w:ilvl w:val="0"/>
-          <w:numId w:val="23"/>
-        </w:numPr>
         <w:contextualSpacing/>
         <w:rPr>
           <w:rFonts w:ascii="Arial" w:hAnsi="Arial" w:cs="Arial"/>
@@ -285,39 +337,17 @@
           <w:lang w:eastAsia="pt-BR"/>
         </w:rPr>
       </w:pPr>
-      <w:r>
-        <w:rPr>
-          <w:rFonts w:ascii="Arial" w:hAnsi="Arial" w:cs="Arial"/>
-          <w:noProof/>
-          <w:lang w:eastAsia="pt-BR"/>
-        </w:rPr>
-        <w:t xml:space="preserve">O que é a </w:t>
-      </w:r>
-      <w:r>
-        <w:rPr>
-          <w:rFonts w:ascii="Arial" w:hAnsi="Arial" w:cs="Arial"/>
-          <w:noProof/>
-          <w:color w:val="FF0000"/>
-          <w:lang w:eastAsia="pt-BR"/>
-        </w:rPr>
-        <w:t>CPU</w:t>
-      </w:r>
-      <w:r>
-        <w:rPr>
-          <w:rFonts w:ascii="Arial" w:hAnsi="Arial" w:cs="Arial"/>
-          <w:noProof/>
-          <w:lang w:eastAsia="pt-BR"/>
-        </w:rPr>
-        <w:t>?</w:t>
-      </w:r>
-      <w:r>
-        <w:rPr>
-          <w:rFonts w:ascii="Arial" w:hAnsi="Arial" w:cs="Arial"/>
-          <w:noProof/>
-          <w:lang w:eastAsia="pt-BR"/>
-        </w:rPr>
-        <w:t xml:space="preserve"> (*)</w:t>
-      </w:r>
+    </w:p>
+    <w:p>
+      <w:pPr>
+        <w:pStyle w:val="PargrafodaLista"/>
+        <w:contextualSpacing/>
+        <w:rPr>
+          <w:rFonts w:ascii="Arial" w:hAnsi="Arial" w:cs="Arial"/>
+          <w:noProof/>
+          <w:lang w:eastAsia="pt-BR"/>
+        </w:rPr>
+      </w:pPr>
     </w:p>
     <w:p>
       <w:pPr>
@@ -339,7 +369,7 @@
           <w:noProof/>
           <w:lang w:eastAsia="pt-BR"/>
         </w:rPr>
-        <w:t xml:space="preserve">O que a </w:t>
+        <w:t xml:space="preserve">O que é a </w:t>
       </w:r>
       <w:r>
         <w:rPr>
@@ -348,7 +378,7 @@
           <w:color w:val="FF0000"/>
           <w:lang w:eastAsia="pt-BR"/>
         </w:rPr>
-        <w:t>ULA</w:t>
+        <w:t>CPU</w:t>
       </w:r>
       <w:r>
         <w:rPr>
@@ -364,8 +394,36 @@
           <w:noProof/>
           <w:lang w:eastAsia="pt-BR"/>
         </w:rPr>
-        <w:t>(*)</w:t>
-      </w:r>
+        <w:t xml:space="preserve"> (*)</w:t>
+      </w:r>
+    </w:p>
+    <w:p>
+      <w:pPr>
+        <w:pStyle w:val="PargrafodaLista"/>
+        <w:contextualSpacing/>
+        <w:rPr>
+          <w:rFonts w:ascii="Arial" w:hAnsi="Arial" w:cs="Arial"/>
+          <w:noProof/>
+          <w:lang w:eastAsia="pt-BR"/>
+        </w:rPr>
+      </w:pPr>
+      <w:r>
+        <w:rPr>
+          <w:rFonts w:ascii="Arial" w:hAnsi="Arial" w:cs="Arial"/>
+        </w:rPr>
+        <w:t>É a parte do computador onde é feita todo o processamento de dados enviados e recebidos.</w:t>
+      </w:r>
+    </w:p>
+    <w:p>
+      <w:pPr>
+        <w:pStyle w:val="PargrafodaLista"/>
+        <w:contextualSpacing/>
+        <w:rPr>
+          <w:rFonts w:ascii="Arial" w:hAnsi="Arial" w:cs="Arial"/>
+          <w:noProof/>
+          <w:lang w:eastAsia="pt-BR"/>
+        </w:rPr>
+      </w:pPr>
     </w:p>
     <w:p>
       <w:pPr>
@@ -387,7 +445,7 @@
           <w:noProof/>
           <w:lang w:eastAsia="pt-BR"/>
         </w:rPr>
-        <w:t xml:space="preserve">O que são os </w:t>
+        <w:t xml:space="preserve">O que a </w:t>
       </w:r>
       <w:r>
         <w:rPr>
@@ -396,24 +454,66 @@
           <w:color w:val="FF0000"/>
           <w:lang w:eastAsia="pt-BR"/>
         </w:rPr>
-        <w:t>registradores</w:t>
-      </w:r>
-      <w:r>
-        <w:rPr>
-          <w:rFonts w:ascii="Arial" w:hAnsi="Arial" w:cs="Arial"/>
-          <w:noProof/>
-          <w:lang w:eastAsia="pt-BR"/>
-        </w:rPr>
-        <w:t>, para que servem, onde se localizam?</w:t>
-      </w:r>
-      <w:r>
-        <w:rPr>
-          <w:rFonts w:ascii="Arial" w:hAnsi="Arial" w:cs="Arial"/>
-          <w:noProof/>
-          <w:lang w:eastAsia="pt-BR"/>
-        </w:rPr>
-        <w:t xml:space="preserve"> (*)</w:t>
-      </w:r>
+        <w:t>ULA</w:t>
+      </w:r>
+      <w:r>
+        <w:rPr>
+          <w:rFonts w:ascii="Arial" w:hAnsi="Arial" w:cs="Arial"/>
+          <w:noProof/>
+          <w:lang w:eastAsia="pt-BR"/>
+        </w:rPr>
+        <w:t>?</w:t>
+      </w:r>
+      <w:r>
+        <w:rPr>
+          <w:rFonts w:ascii="Arial" w:hAnsi="Arial" w:cs="Arial"/>
+          <w:noProof/>
+          <w:lang w:eastAsia="pt-BR"/>
+        </w:rPr>
+        <w:t>(*)</w:t>
+      </w:r>
+    </w:p>
+    <w:p>
+      <w:pPr>
+        <w:pStyle w:val="PargrafodaLista"/>
+        <w:numPr>
+          <w:ilvl w:val="0"/>
+          <w:numId w:val="23"/>
+        </w:numPr>
+        <w:spacing w:after="160" w:line="240" w:lineRule="auto"/>
+        <w:contextualSpacing/>
+        <w:rPr>
+          <w:rFonts w:ascii="Arial" w:hAnsi="Arial" w:cs="Arial"/>
+        </w:rPr>
+      </w:pPr>
+      <w:r>
+        <w:rPr>
+          <w:rFonts w:ascii="Arial" w:hAnsi="Arial" w:cs="Arial"/>
+        </w:rPr>
+        <w:t>ULA – É um circuito digital que realiza operações logicas e aritméticas.</w:t>
+      </w:r>
+    </w:p>
+    <w:p>
+      <w:pPr>
+        <w:pStyle w:val="PargrafodaLista"/>
+        <w:contextualSpacing/>
+        <w:rPr>
+          <w:rFonts w:ascii="Arial" w:hAnsi="Arial" w:cs="Arial"/>
+          <w:noProof/>
+          <w:lang w:eastAsia="pt-BR"/>
+        </w:rPr>
+      </w:pPr>
+    </w:p>
+    <w:p>
+      <w:pPr>
+        <w:pStyle w:val="PargrafodaLista"/>
+        <w:contextualSpacing/>
+        <w:rPr>
+          <w:rFonts w:ascii="Arial" w:hAnsi="Arial" w:cs="Arial"/>
+          <w:noProof/>
+          <w:lang w:eastAsia="pt-BR"/>
+        </w:rPr>
+      </w:pPr>
     </w:p>
     <w:p>
       <w:pPr>
@@ -435,7 +535,7 @@
           <w:noProof/>
           <w:lang w:eastAsia="pt-BR"/>
         </w:rPr>
-        <w:t xml:space="preserve">Quais são os tipos de memórias e qual a finalidade de cada uma delas: </w:t>
+        <w:t xml:space="preserve">O que são os </w:t>
       </w:r>
       <w:r>
         <w:rPr>
@@ -444,24 +544,66 @@
           <w:color w:val="FF0000"/>
           <w:lang w:eastAsia="pt-BR"/>
         </w:rPr>
-        <w:t>RAM, ROM, Eprom, Flash, memória de massa</w:t>
-      </w:r>
-      <w:r>
-        <w:rPr>
-          <w:rFonts w:ascii="Arial" w:hAnsi="Arial" w:cs="Arial"/>
-          <w:noProof/>
-          <w:lang w:eastAsia="pt-BR"/>
-        </w:rPr>
-        <w:t xml:space="preserve">. </w:t>
-      </w:r>
-      <w:r>
-        <w:rPr>
-          <w:rFonts w:ascii="Arial" w:hAnsi="Arial" w:cs="Arial"/>
-          <w:noProof/>
-          <w:lang w:eastAsia="pt-BR"/>
-        </w:rPr>
-        <w:t>(**)</w:t>
-      </w:r>
+        <w:t>registradores</w:t>
+      </w:r>
+      <w:r>
+        <w:rPr>
+          <w:rFonts w:ascii="Arial" w:hAnsi="Arial" w:cs="Arial"/>
+          <w:noProof/>
+          <w:lang w:eastAsia="pt-BR"/>
+        </w:rPr>
+        <w:t>, para que servem, onde se localizam?</w:t>
+      </w:r>
+      <w:r>
+        <w:rPr>
+          <w:rFonts w:ascii="Arial" w:hAnsi="Arial" w:cs="Arial"/>
+          <w:noProof/>
+          <w:lang w:eastAsia="pt-BR"/>
+        </w:rPr>
+        <w:t xml:space="preserve"> (*)</w:t>
+      </w:r>
+    </w:p>
+    <w:p>
+      <w:pPr>
+        <w:pStyle w:val="PargrafodaLista"/>
+        <w:numPr>
+          <w:ilvl w:val="0"/>
+          <w:numId w:val="23"/>
+        </w:numPr>
+        <w:spacing w:after="160" w:line="240" w:lineRule="auto"/>
+        <w:contextualSpacing/>
+        <w:rPr>
+          <w:rFonts w:ascii="Arial" w:hAnsi="Arial" w:cs="Arial"/>
+        </w:rPr>
+      </w:pPr>
+      <w:r>
+        <w:rPr>
+          <w:rFonts w:ascii="Arial" w:hAnsi="Arial" w:cs="Arial"/>
+        </w:rPr>
+        <w:t>REGISTRADORES – Posições de memória dentro do processador.</w:t>
+      </w:r>
+    </w:p>
+    <w:p>
+      <w:pPr>
+        <w:pStyle w:val="PargrafodaLista"/>
+        <w:contextualSpacing/>
+        <w:rPr>
+          <w:rFonts w:ascii="Arial" w:hAnsi="Arial" w:cs="Arial"/>
+          <w:noProof/>
+          <w:lang w:eastAsia="pt-BR"/>
+        </w:rPr>
+      </w:pPr>
+    </w:p>
+    <w:p>
+      <w:pPr>
+        <w:pStyle w:val="PargrafodaLista"/>
+        <w:contextualSpacing/>
+        <w:rPr>
+          <w:rFonts w:ascii="Arial" w:hAnsi="Arial" w:cs="Arial"/>
+          <w:noProof/>
+          <w:lang w:eastAsia="pt-BR"/>
+        </w:rPr>
+      </w:pPr>
     </w:p>
     <w:p>
       <w:pPr>
@@ -483,7 +625,7 @@
           <w:noProof/>
           <w:lang w:eastAsia="pt-BR"/>
         </w:rPr>
-        <w:t xml:space="preserve">O que é o </w:t>
+        <w:t xml:space="preserve">Quais são os tipos de memórias e qual a finalidade de cada uma delas: </w:t>
       </w:r>
       <w:r>
         <w:rPr>
@@ -492,24 +634,227 @@
           <w:color w:val="FF0000"/>
           <w:lang w:eastAsia="pt-BR"/>
         </w:rPr>
-        <w:t>DMA</w:t>
-      </w:r>
-      <w:r>
-        <w:rPr>
-          <w:rFonts w:ascii="Arial" w:hAnsi="Arial" w:cs="Arial"/>
-          <w:noProof/>
-          <w:lang w:eastAsia="pt-BR"/>
-        </w:rPr>
-        <w:t>, para que serve, como funciona?</w:t>
-      </w:r>
-      <w:r>
-        <w:rPr>
-          <w:rFonts w:ascii="Arial" w:hAnsi="Arial" w:cs="Arial"/>
-          <w:noProof/>
-          <w:lang w:eastAsia="pt-BR"/>
-        </w:rPr>
-        <w:t>(*)</w:t>
-      </w:r>
+        <w:t>RAM, ROM, Eprom, Flash, memória de massa</w:t>
+      </w:r>
+      <w:r>
+        <w:rPr>
+          <w:rFonts w:ascii="Arial" w:hAnsi="Arial" w:cs="Arial"/>
+          <w:noProof/>
+          <w:lang w:eastAsia="pt-BR"/>
+        </w:rPr>
+        <w:t xml:space="preserve">. </w:t>
+      </w:r>
+      <w:r>
+        <w:rPr>
+          <w:rFonts w:ascii="Arial" w:hAnsi="Arial" w:cs="Arial"/>
+          <w:noProof/>
+          <w:lang w:eastAsia="pt-BR"/>
+        </w:rPr>
+        <w:t>(**)</w:t>
+      </w:r>
+    </w:p>
+    <w:p>
+      <w:pPr>
+        <w:pStyle w:val="PargrafodaLista"/>
+        <w:spacing w:after="160" w:line="240" w:lineRule="auto"/>
+        <w:contextualSpacing/>
+        <w:rPr>
+          <w:rFonts w:ascii="Arial" w:hAnsi="Arial" w:cs="Arial"/>
+        </w:rPr>
+      </w:pPr>
+      <w:r>
+        <w:rPr>
+          <w:rFonts w:ascii="Arial" w:hAnsi="Arial" w:cs="Arial"/>
+          <w:b/>
+          <w:bCs/>
+        </w:rPr>
+        <w:t>RAM</w:t>
+      </w:r>
+      <w:r>
+        <w:rPr>
+          <w:rFonts w:ascii="Arial" w:hAnsi="Arial" w:cs="Arial"/>
+        </w:rPr>
+        <w:t xml:space="preserve"> – É um tipo de memória volátil, usado para armazenar dados randômicos.</w:t>
+      </w:r>
+    </w:p>
+    <w:p>
+      <w:pPr>
+        <w:pStyle w:val="PargrafodaLista"/>
+        <w:spacing w:after="160" w:line="240" w:lineRule="auto"/>
+        <w:contextualSpacing/>
+        <w:rPr>
+          <w:rFonts w:ascii="Arial" w:hAnsi="Arial" w:cs="Arial"/>
+        </w:rPr>
+      </w:pPr>
+      <w:r>
+        <w:rPr>
+          <w:rFonts w:ascii="Arial" w:hAnsi="Arial" w:cs="Arial"/>
+          <w:b/>
+          <w:bCs/>
+        </w:rPr>
+        <w:t>ROM</w:t>
+      </w:r>
+      <w:r>
+        <w:rPr>
+          <w:rFonts w:ascii="Arial" w:hAnsi="Arial" w:cs="Arial"/>
+        </w:rPr>
+        <w:t xml:space="preserve"> - </w:t>
+      </w:r>
+      <w:r>
+        <w:rPr>
+          <w:rFonts w:ascii="Arial" w:hAnsi="Arial" w:cs="Arial"/>
+          <w:color w:val="000000" w:themeColor="text1"/>
+          <w:shd w:val="clear" w:color="auto" w:fill="FFFFFF"/>
+        </w:rPr>
+        <w:t>É um tipo de memória que permite apenas a leitura, as suas informações são gravadas pelo fabricante uma única vez e após isso não podem ser alteradas ou apagadas, somente acessadas.</w:t>
+      </w:r>
+    </w:p>
+    <w:p>
+      <w:pPr>
+        <w:pStyle w:val="PargrafodaLista"/>
+        <w:contextualSpacing/>
+        <w:rPr>
+          <w:rFonts w:ascii="Arial" w:hAnsi="Arial" w:cs="Arial"/>
+          <w:color w:val="000000" w:themeColor="text1"/>
+          <w:shd w:val="clear" w:color="auto" w:fill="FFFFFF"/>
+        </w:rPr>
+      </w:pPr>
+      <w:proofErr w:type="spellStart"/>
+      <w:r>
+        <w:rPr>
+          <w:rFonts w:ascii="Arial" w:hAnsi="Arial" w:cs="Arial"/>
+          <w:b/>
+          <w:bCs/>
+          <w:color w:val="000000" w:themeColor="text1"/>
+          <w:shd w:val="clear" w:color="auto" w:fill="FFFFFF"/>
+        </w:rPr>
+        <w:t>Eprom</w:t>
+      </w:r>
+      <w:proofErr w:type="spellEnd"/>
+      <w:r>
+        <w:rPr>
+          <w:rFonts w:ascii="Arial" w:hAnsi="Arial" w:cs="Arial"/>
+          <w:color w:val="000000" w:themeColor="text1"/>
+          <w:shd w:val="clear" w:color="auto" w:fill="FFFFFF"/>
+        </w:rPr>
+        <w:t xml:space="preserve"> -</w:t>
+      </w:r>
+      <w:r>
+        <w:rPr>
+          <w:rFonts w:ascii="Arial" w:hAnsi="Arial" w:cs="Arial"/>
+          <w:color w:val="000000" w:themeColor="text1"/>
+          <w:shd w:val="clear" w:color="auto" w:fill="FFFFFF"/>
+        </w:rPr>
+        <w:t xml:space="preserve"> </w:t>
+      </w:r>
+      <w:r>
+        <w:rPr>
+          <w:rFonts w:ascii="Arial" w:hAnsi="Arial" w:cs="Arial"/>
+          <w:color w:val="000000" w:themeColor="text1"/>
+          <w:shd w:val="clear" w:color="auto" w:fill="FFFFFF"/>
+        </w:rPr>
+        <w:t>É um tipo de chip de memória de computador que mantém seus dados quando a energia é desligada.</w:t>
+      </w:r>
+    </w:p>
+    <w:p>
+      <w:pPr>
+        <w:pStyle w:val="PargrafodaLista"/>
+        <w:spacing w:after="160" w:line="240" w:lineRule="auto"/>
+        <w:contextualSpacing/>
+        <w:rPr>
+          <w:rFonts w:ascii="Arial" w:hAnsi="Arial" w:cs="Arial"/>
+          <w:color w:val="000000" w:themeColor="text1"/>
+        </w:rPr>
+      </w:pPr>
+      <w:r>
+        <w:rPr>
+          <w:rFonts w:ascii="Arial" w:hAnsi="Arial" w:cs="Arial"/>
+          <w:b/>
+          <w:bCs/>
+          <w:color w:val="000000" w:themeColor="text1"/>
+        </w:rPr>
+        <w:t>Flash</w:t>
+      </w:r>
+      <w:r>
+        <w:rPr>
+          <w:rFonts w:ascii="Arial" w:hAnsi="Arial" w:cs="Arial"/>
+          <w:color w:val="000000" w:themeColor="text1"/>
+        </w:rPr>
+        <w:t xml:space="preserve"> – </w:t>
+      </w:r>
+      <w:r>
+        <w:rPr>
+          <w:rFonts w:ascii="Arial" w:hAnsi="Arial" w:cs="Arial"/>
+          <w:color w:val="262626"/>
+          <w:shd w:val="clear" w:color="auto" w:fill="FFFFFF"/>
+        </w:rPr>
+        <w:t>Um</w:t>
+      </w:r>
+      <w:r>
+        <w:rPr>
+          <w:rFonts w:ascii="Arial" w:hAnsi="Arial" w:cs="Arial"/>
+          <w:color w:val="000000" w:themeColor="text1"/>
+          <w:shd w:val="clear" w:color="auto" w:fill="FFFFFF"/>
+        </w:rPr>
+        <w:t xml:space="preserve"> chip de memória de computador que mantém informações armazenadas sem a necessidade de uma fonte de energia.</w:t>
+      </w:r>
+    </w:p>
+    <w:p>
+      <w:pPr>
+        <w:pStyle w:val="PargrafodaLista"/>
+        <w:spacing w:after="160" w:line="240" w:lineRule="auto"/>
+        <w:contextualSpacing/>
+        <w:rPr>
+          <w:rFonts w:ascii="Arial" w:hAnsi="Arial" w:cs="Arial"/>
+          <w:color w:val="000000" w:themeColor="text1"/>
+        </w:rPr>
+      </w:pPr>
+      <w:r>
+        <w:rPr>
+          <w:rFonts w:ascii="Arial" w:hAnsi="Arial" w:cs="Arial"/>
+          <w:b/>
+          <w:bCs/>
+          <w:color w:val="000000" w:themeColor="text1"/>
+        </w:rPr>
+        <w:t>Memória de massa</w:t>
+      </w:r>
+      <w:r>
+        <w:rPr>
+          <w:rFonts w:ascii="Arial" w:hAnsi="Arial" w:cs="Arial"/>
+          <w:color w:val="000000" w:themeColor="text1"/>
+        </w:rPr>
+        <w:t xml:space="preserve"> - </w:t>
+      </w:r>
+      <w:r>
+        <w:rPr>
+          <w:rFonts w:ascii="Arial" w:hAnsi="Arial" w:cs="Arial"/>
+          <w:color w:val="000000" w:themeColor="text1"/>
+          <w:shd w:val="clear" w:color="auto" w:fill="FFFFFF"/>
+        </w:rPr>
+        <w:t>Tem como função armazenar grandes quantidades de informações.</w:t>
+      </w:r>
+    </w:p>
+    <w:p>
+      <w:pPr>
+        <w:pStyle w:val="PargrafodaLista"/>
+        <w:contextualSpacing/>
+        <w:rPr>
+          <w:rFonts w:ascii="Arial" w:hAnsi="Arial" w:cs="Arial"/>
+          <w:noProof/>
+          <w:lang w:eastAsia="pt-BR"/>
+        </w:rPr>
+      </w:pPr>
+    </w:p>
+    <w:p>
+      <w:pPr>
+        <w:pStyle w:val="PargrafodaLista"/>
+        <w:contextualSpacing/>
+        <w:rPr>
+          <w:rFonts w:ascii="Arial" w:hAnsi="Arial" w:cs="Arial"/>
+          <w:noProof/>
+          <w:lang w:eastAsia="pt-BR"/>
+        </w:rPr>
+      </w:pPr>
     </w:p>
     <w:p>
       <w:pPr>
@@ -540,32 +885,54 @@
           <w:color w:val="FF0000"/>
           <w:lang w:eastAsia="pt-BR"/>
         </w:rPr>
-        <w:t>CS</w:t>
-      </w:r>
-      <w:r>
-        <w:rPr>
-          <w:rFonts w:ascii="Arial" w:hAnsi="Arial" w:cs="Arial"/>
-          <w:noProof/>
-          <w:lang w:eastAsia="pt-BR"/>
-        </w:rPr>
-        <w:t xml:space="preserve"> – Chip select</w:t>
-      </w:r>
-      <w:r>
-        <w:rPr>
-          <w:rFonts w:ascii="Arial" w:hAnsi="Arial" w:cs="Arial"/>
-          <w:noProof/>
-          <w:lang w:eastAsia="pt-BR"/>
-        </w:rPr>
-        <w:t>?</w:t>
-      </w:r>
-      <w:r>
-        <w:rPr>
-          <w:rFonts w:ascii="Arial" w:hAnsi="Arial" w:cs="Arial"/>
-          <w:noProof/>
-          <w:lang w:eastAsia="pt-BR"/>
-        </w:rPr>
-        <w:t xml:space="preserve"> (*)</w:t>
-      </w:r>
+        <w:t>DMA</w:t>
+      </w:r>
+      <w:r>
+        <w:rPr>
+          <w:rFonts w:ascii="Arial" w:hAnsi="Arial" w:cs="Arial"/>
+          <w:noProof/>
+          <w:lang w:eastAsia="pt-BR"/>
+        </w:rPr>
+        <w:t>, para que serve, como funciona?</w:t>
+      </w:r>
+      <w:r>
+        <w:rPr>
+          <w:rFonts w:ascii="Arial" w:hAnsi="Arial" w:cs="Arial"/>
+          <w:noProof/>
+          <w:lang w:eastAsia="pt-BR"/>
+        </w:rPr>
+        <w:t>(*)</w:t>
+      </w:r>
+    </w:p>
+    <w:p>
+      <w:pPr>
+        <w:pStyle w:val="PargrafodaLista"/>
+        <w:contextualSpacing/>
+        <w:rPr>
+          <w:rFonts w:ascii="Arial" w:hAnsi="Arial" w:cs="Arial"/>
+          <w:noProof/>
+          <w:lang w:eastAsia="pt-BR"/>
+        </w:rPr>
+      </w:pPr>
+      <w:r>
+        <w:rPr>
+          <w:rFonts w:ascii="Arial" w:hAnsi="Arial" w:cs="Arial"/>
+          <w:color w:val="000000" w:themeColor="text1"/>
+          <w:shd w:val="clear" w:color="auto" w:fill="FFFFFF"/>
+        </w:rPr>
+        <w:t>Permite que certos dispositivos de hardware num computador acessem a memória do sistema para leitura e escrita.</w:t>
+      </w:r>
+    </w:p>
+    <w:p>
+      <w:pPr>
+        <w:pStyle w:val="PargrafodaLista"/>
+        <w:contextualSpacing/>
+        <w:rPr>
+          <w:rFonts w:ascii="Arial" w:hAnsi="Arial" w:cs="Arial"/>
+          <w:noProof/>
+          <w:lang w:eastAsia="pt-BR"/>
+        </w:rPr>
+      </w:pPr>
     </w:p>
     <w:p>
       <w:pPr>
@@ -596,24 +963,15 @@
           <w:color w:val="FF0000"/>
           <w:lang w:eastAsia="pt-BR"/>
         </w:rPr>
-        <w:t xml:space="preserve">adress bus </w:t>
-      </w:r>
-      <w:r>
-        <w:rPr>
-          <w:rFonts w:ascii="Arial" w:hAnsi="Arial" w:cs="Arial"/>
-          <w:noProof/>
-          <w:lang w:eastAsia="pt-BR"/>
-        </w:rPr>
-        <w:t xml:space="preserve">e o </w:t>
-      </w:r>
-      <w:r>
-        <w:rPr>
-          <w:rFonts w:ascii="Arial" w:hAnsi="Arial" w:cs="Arial"/>
-          <w:noProof/>
-          <w:color w:val="FF0000"/>
-          <w:lang w:eastAsia="pt-BR"/>
-        </w:rPr>
-        <w:t>data bus</w:t>
+        <w:t>CS</w:t>
+      </w:r>
+      <w:r>
+        <w:rPr>
+          <w:rFonts w:ascii="Arial" w:hAnsi="Arial" w:cs="Arial"/>
+          <w:noProof/>
+          <w:lang w:eastAsia="pt-BR"/>
+        </w:rPr>
+        <w:t xml:space="preserve"> – Chip select</w:t>
       </w:r>
       <w:r>
         <w:rPr>
@@ -629,8 +987,45 @@
           <w:noProof/>
           <w:lang w:eastAsia="pt-BR"/>
         </w:rPr>
-        <w:t xml:space="preserve"> (**)</w:t>
-      </w:r>
+        <w:t xml:space="preserve"> (*)</w:t>
+      </w:r>
+    </w:p>
+    <w:p>
+      <w:pPr>
+        <w:pStyle w:val="PargrafodaLista"/>
+        <w:contextualSpacing/>
+        <w:rPr>
+          <w:rFonts w:ascii="Arial" w:hAnsi="Arial" w:cs="Arial"/>
+          <w:noProof/>
+          <w:lang w:eastAsia="pt-BR"/>
+        </w:rPr>
+      </w:pPr>
+      <w:r>
+        <w:rPr>
+          <w:rFonts w:ascii="Arial" w:hAnsi="Arial" w:cs="Arial"/>
+          <w:color w:val="000000" w:themeColor="text1"/>
+        </w:rPr>
+        <w:t xml:space="preserve">É </w:t>
+      </w:r>
+      <w:r>
+        <w:rPr>
+          <w:rFonts w:ascii="Arial" w:hAnsi="Arial" w:cs="Arial"/>
+          <w:color w:val="000000" w:themeColor="text1"/>
+          <w:shd w:val="clear" w:color="auto" w:fill="FFFFFF"/>
+        </w:rPr>
+        <w:t>usada para selecionar um dos circuitos integrados dentre vários conectados ao mesmo barramento de computador.</w:t>
+      </w:r>
+    </w:p>
+    <w:p>
+      <w:pPr>
+        <w:pStyle w:val="PargrafodaLista"/>
+        <w:contextualSpacing/>
+        <w:rPr>
+          <w:rFonts w:ascii="Arial" w:hAnsi="Arial" w:cs="Arial"/>
+          <w:noProof/>
+          <w:lang w:eastAsia="pt-BR"/>
+        </w:rPr>
+      </w:pPr>
     </w:p>
     <w:p>
       <w:pPr>
@@ -652,7 +1047,7 @@
           <w:noProof/>
           <w:lang w:eastAsia="pt-BR"/>
         </w:rPr>
-        <w:t xml:space="preserve">Pesquisa sobre a arquitetura do processador </w:t>
+        <w:t xml:space="preserve">O que é o </w:t>
       </w:r>
       <w:r>
         <w:rPr>
@@ -661,15 +1056,15 @@
           <w:color w:val="FF0000"/>
           <w:lang w:eastAsia="pt-BR"/>
         </w:rPr>
-        <w:t>I5</w:t>
-      </w:r>
-      <w:r>
-        <w:rPr>
-          <w:rFonts w:ascii="Arial" w:hAnsi="Arial" w:cs="Arial"/>
-          <w:noProof/>
-          <w:lang w:eastAsia="pt-BR"/>
-        </w:rPr>
-        <w:t xml:space="preserve"> e do </w:t>
+        <w:t xml:space="preserve">adress bus </w:t>
+      </w:r>
+      <w:r>
+        <w:rPr>
+          <w:rFonts w:ascii="Arial" w:hAnsi="Arial" w:cs="Arial"/>
+          <w:noProof/>
+          <w:lang w:eastAsia="pt-BR"/>
+        </w:rPr>
+        <w:t xml:space="preserve">e o </w:t>
       </w:r>
       <w:r>
         <w:rPr>
@@ -678,15 +1073,15 @@
           <w:color w:val="FF0000"/>
           <w:lang w:eastAsia="pt-BR"/>
         </w:rPr>
-        <w:t>I7</w:t>
-      </w:r>
-      <w:r>
-        <w:rPr>
-          <w:rFonts w:ascii="Arial" w:hAnsi="Arial" w:cs="Arial"/>
-          <w:noProof/>
-          <w:lang w:eastAsia="pt-BR"/>
-        </w:rPr>
-        <w:t>,  qual seu fabricante, início de fabricação, principais características.</w:t>
+        <w:t>data bus</w:t>
+      </w:r>
+      <w:r>
+        <w:rPr>
+          <w:rFonts w:ascii="Arial" w:hAnsi="Arial" w:cs="Arial"/>
+          <w:noProof/>
+          <w:lang w:eastAsia="pt-BR"/>
+        </w:rPr>
+        <w:t>?</w:t>
       </w:r>
       <w:r>
         <w:rPr>
@@ -696,6 +1091,109 @@
         </w:rPr>
         <w:t xml:space="preserve"> (**)</w:t>
       </w:r>
+    </w:p>
+    <w:p>
+      <w:pPr>
+        <w:pStyle w:val="PargrafodaLista"/>
+        <w:contextualSpacing/>
+        <w:rPr>
+          <w:rFonts w:ascii="Arial" w:hAnsi="Arial" w:cs="Arial"/>
+          <w:noProof/>
+          <w:lang w:eastAsia="pt-BR"/>
+        </w:rPr>
+      </w:pPr>
+      <w:r>
+        <w:rPr>
+          <w:rFonts w:ascii="Arial" w:hAnsi="Arial" w:cs="Arial"/>
+          <w:noProof/>
+          <w:lang w:eastAsia="pt-BR"/>
+        </w:rPr>
+        <w:t xml:space="preserve">O address bus é um </w:t>
+      </w:r>
+      <w:r>
+        <w:rPr>
+          <w:rFonts w:ascii="Arial" w:hAnsi="Arial" w:cs="Arial"/>
+          <w:noProof/>
+          <w:lang w:eastAsia="pt-BR"/>
+        </w:rPr>
+        <w:t>componente</w:t>
+      </w:r>
+      <w:r>
+        <w:rPr>
+          <w:rFonts w:ascii="Arial" w:hAnsi="Arial" w:cs="Arial"/>
+          <w:noProof/>
+          <w:lang w:eastAsia="pt-BR"/>
+        </w:rPr>
+        <w:t xml:space="preserve"> que especifica um endereço fisico na memoria e o data bus transmite </w:t>
+      </w:r>
+      <w:r>
+        <w:rPr>
+          <w:rFonts w:ascii="Arial" w:hAnsi="Arial" w:cs="Arial"/>
+          <w:noProof/>
+          <w:lang w:eastAsia="pt-BR"/>
+        </w:rPr>
+        <w:t xml:space="preserve">esses </w:t>
+      </w:r>
+      <w:r>
+        <w:rPr>
+          <w:rFonts w:ascii="Arial" w:hAnsi="Arial" w:cs="Arial"/>
+          <w:noProof/>
+          <w:lang w:eastAsia="pt-BR"/>
+        </w:rPr>
+        <w:t>dados entre os componentes</w:t>
+      </w:r>
+      <w:r>
+        <w:rPr>
+          <w:rFonts w:ascii="Arial" w:hAnsi="Arial" w:cs="Arial"/>
+          <w:noProof/>
+          <w:lang w:eastAsia="pt-BR"/>
+        </w:rPr>
+        <w:t>.</w:t>
+      </w:r>
+    </w:p>
+    <w:p>
+      <w:pPr>
+        <w:pStyle w:val="PargrafodaLista"/>
+        <w:contextualSpacing/>
+        <w:rPr>
+          <w:rFonts w:ascii="Arial" w:hAnsi="Arial" w:cs="Arial"/>
+          <w:noProof/>
+          <w:lang w:eastAsia="pt-BR"/>
+        </w:rPr>
+      </w:pPr>
+    </w:p>
+    <w:p>
+      <w:pPr>
+        <w:pStyle w:val="PargrafodaLista"/>
+        <w:contextualSpacing/>
+        <w:rPr>
+          <w:rFonts w:ascii="Arial" w:hAnsi="Arial" w:cs="Arial"/>
+          <w:noProof/>
+          <w:lang w:eastAsia="pt-BR"/>
+        </w:rPr>
+      </w:pPr>
+    </w:p>
+    <w:p>
+      <w:pPr>
+        <w:pStyle w:val="PargrafodaLista"/>
+        <w:contextualSpacing/>
+        <w:rPr>
+          <w:rFonts w:ascii="Arial" w:hAnsi="Arial" w:cs="Arial"/>
+          <w:noProof/>
+          <w:lang w:eastAsia="pt-BR"/>
+        </w:rPr>
+      </w:pPr>
+    </w:p>
+    <w:p>
+      <w:pPr>
+        <w:pStyle w:val="PargrafodaLista"/>
+        <w:contextualSpacing/>
+        <w:rPr>
+          <w:rFonts w:ascii="Arial" w:hAnsi="Arial" w:cs="Arial"/>
+          <w:noProof/>
+          <w:lang w:eastAsia="pt-BR"/>
+        </w:rPr>
+      </w:pPr>
     </w:p>
     <w:p>
       <w:pPr>
@@ -717,6 +1215,182 @@
           <w:noProof/>
           <w:lang w:eastAsia="pt-BR"/>
         </w:rPr>
+        <w:lastRenderedPageBreak/>
+        <w:t xml:space="preserve">Pesquisa sobre a arquitetura do processador </w:t>
+      </w:r>
+      <w:r>
+        <w:rPr>
+          <w:rFonts w:ascii="Arial" w:hAnsi="Arial" w:cs="Arial"/>
+          <w:noProof/>
+          <w:color w:val="FF0000"/>
+          <w:lang w:eastAsia="pt-BR"/>
+        </w:rPr>
+        <w:t>I5</w:t>
+      </w:r>
+      <w:r>
+        <w:rPr>
+          <w:rFonts w:ascii="Arial" w:hAnsi="Arial" w:cs="Arial"/>
+          <w:noProof/>
+          <w:lang w:eastAsia="pt-BR"/>
+        </w:rPr>
+        <w:t xml:space="preserve"> e do </w:t>
+      </w:r>
+      <w:r>
+        <w:rPr>
+          <w:rFonts w:ascii="Arial" w:hAnsi="Arial" w:cs="Arial"/>
+          <w:noProof/>
+          <w:color w:val="FF0000"/>
+          <w:lang w:eastAsia="pt-BR"/>
+        </w:rPr>
+        <w:t>I7</w:t>
+      </w:r>
+      <w:r>
+        <w:rPr>
+          <w:rFonts w:ascii="Arial" w:hAnsi="Arial" w:cs="Arial"/>
+          <w:noProof/>
+          <w:lang w:eastAsia="pt-BR"/>
+        </w:rPr>
+        <w:t>,  qual seu fabricante, início de fabricação, principais características.</w:t>
+      </w:r>
+      <w:r>
+        <w:rPr>
+          <w:rFonts w:ascii="Arial" w:hAnsi="Arial" w:cs="Arial"/>
+          <w:noProof/>
+          <w:lang w:eastAsia="pt-BR"/>
+        </w:rPr>
+        <w:t xml:space="preserve"> (**)</w:t>
+      </w:r>
+    </w:p>
+    <w:p>
+      <w:pPr>
+        <w:pStyle w:val="PargrafodaLista"/>
+        <w:rPr>
+          <w:rFonts w:ascii="Arial" w:hAnsi="Arial" w:cs="Arial"/>
+          <w:noProof/>
+          <w:lang w:eastAsia="pt-BR"/>
+        </w:rPr>
+      </w:pPr>
+      <w:r>
+        <w:rPr>
+          <w:rFonts w:ascii="Arial" w:hAnsi="Arial" w:cs="Arial"/>
+          <w:noProof/>
+          <w:lang w:eastAsia="pt-BR"/>
+        </w:rPr>
+        <w:t>O processador intel core</w:t>
+      </w:r>
+      <w:r>
+        <w:rPr>
+          <w:rFonts w:ascii="Arial" w:hAnsi="Arial" w:cs="Arial"/>
+          <w:noProof/>
+          <w:lang w:eastAsia="pt-BR"/>
+        </w:rPr>
+        <w:t xml:space="preserve"> I5 </w:t>
+      </w:r>
+      <w:r>
+        <w:rPr>
+          <w:rFonts w:ascii="Arial" w:hAnsi="Arial" w:cs="Arial"/>
+          <w:noProof/>
+          <w:lang w:eastAsia="pt-BR"/>
+        </w:rPr>
+        <w:t xml:space="preserve">tem </w:t>
+      </w:r>
+      <w:r>
+        <w:rPr>
+          <w:rFonts w:ascii="Arial" w:hAnsi="Arial" w:cs="Arial"/>
+          <w:color w:val="202124"/>
+          <w:shd w:val="clear" w:color="auto" w:fill="FFFFFF"/>
+        </w:rPr>
+        <w:t>o turbo boost chegando até 12 threads e seis núcleos</w:t>
+      </w:r>
+      <w:r>
+        <w:rPr>
+          <w:rFonts w:ascii="Arial" w:hAnsi="Arial" w:cs="Arial"/>
+          <w:color w:val="202124"/>
+          <w:shd w:val="clear" w:color="auto" w:fill="FFFFFF"/>
+        </w:rPr>
+        <w:t xml:space="preserve"> e chegando a uma frequência máxima de 4.3 ghz</w:t>
+      </w:r>
+      <w:r>
+        <w:rPr>
+          <w:rFonts w:ascii="Arial" w:hAnsi="Arial" w:cs="Arial"/>
+          <w:color w:val="202124"/>
+          <w:shd w:val="clear" w:color="auto" w:fill="FFFFFF"/>
+        </w:rPr>
+        <w:t>, enquanto o I7 pode chegar até 8 cores e 16 threads</w:t>
+      </w:r>
+      <w:r>
+        <w:rPr>
+          <w:rFonts w:ascii="Arial" w:hAnsi="Arial" w:cs="Arial"/>
+          <w:color w:val="202124"/>
+          <w:shd w:val="clear" w:color="auto" w:fill="FFFFFF"/>
+        </w:rPr>
+        <w:t xml:space="preserve"> com uma frequência máxima de 5.1 ghz, isso falando dos processadores das </w:t>
+      </w:r>
+      <w:proofErr w:type="gramStart"/>
+      <w:r>
+        <w:rPr>
+          <w:rFonts w:ascii="Arial" w:hAnsi="Arial" w:cs="Arial"/>
+          <w:color w:val="202124"/>
+          <w:shd w:val="clear" w:color="auto" w:fill="FFFFFF"/>
+        </w:rPr>
+        <w:t>ultimas</w:t>
+      </w:r>
+      <w:proofErr w:type="gramEnd"/>
+      <w:r>
+        <w:rPr>
+          <w:rFonts w:ascii="Arial" w:hAnsi="Arial" w:cs="Arial"/>
+          <w:color w:val="202124"/>
+          <w:shd w:val="clear" w:color="auto" w:fill="FFFFFF"/>
+        </w:rPr>
+        <w:t xml:space="preserve"> gerações.</w:t>
+      </w:r>
+    </w:p>
+    <w:p>
+      <w:pPr>
+        <w:pStyle w:val="PargrafodaLista"/>
+        <w:contextualSpacing/>
+        <w:rPr>
+          <w:rFonts w:ascii="Arial" w:hAnsi="Arial" w:cs="Arial"/>
+          <w:noProof/>
+          <w:lang w:eastAsia="pt-BR"/>
+        </w:rPr>
+      </w:pPr>
+    </w:p>
+    <w:p>
+      <w:pPr>
+        <w:pStyle w:val="PargrafodaLista"/>
+        <w:contextualSpacing/>
+        <w:rPr>
+          <w:rFonts w:ascii="Arial" w:hAnsi="Arial" w:cs="Arial"/>
+          <w:noProof/>
+          <w:lang w:eastAsia="pt-BR"/>
+        </w:rPr>
+      </w:pPr>
+    </w:p>
+    <w:p>
+      <w:pPr>
+        <w:ind w:firstLine="708"/>
+        <w:contextualSpacing/>
+        <w:rPr>
+          <w:rFonts w:ascii="Arial" w:hAnsi="Arial" w:cs="Arial"/>
+          <w:noProof/>
+          <w:lang w:eastAsia="pt-BR"/>
+        </w:rPr>
+      </w:pPr>
+      <w:r>
+        <w:rPr>
+          <w:rFonts w:ascii="Arial" w:hAnsi="Arial" w:cs="Arial"/>
+          <w:noProof/>
+          <w:lang w:eastAsia="pt-BR"/>
+        </w:rPr>
+        <w:t>12.</w:t>
+      </w:r>
+      <w:r>
+        <w:rPr>
+          <w:rFonts w:ascii="Arial" w:hAnsi="Arial" w:cs="Arial"/>
+          <w:noProof/>
+          <w:lang w:eastAsia="pt-BR"/>
+        </w:rPr>
         <w:t xml:space="preserve">O que é um processador </w:t>
       </w:r>
       <w:r>
@@ -761,6 +1435,110 @@
         </w:rPr>
         <w:t>(**)</w:t>
       </w:r>
+    </w:p>
+    <w:p>
+      <w:pPr>
+        <w:pStyle w:val="PargrafodaLista"/>
+        <w:rPr>
+          <w:rFonts w:ascii="Arial" w:hAnsi="Arial" w:cs="Arial"/>
+          <w:noProof/>
+          <w:lang w:eastAsia="pt-BR"/>
+        </w:rPr>
+      </w:pPr>
+      <w:r>
+        <w:rPr>
+          <w:rFonts w:ascii="Arial" w:hAnsi="Arial" w:cs="Arial"/>
+          <w:noProof/>
+          <w:lang w:eastAsia="pt-BR"/>
+        </w:rPr>
+        <w:t>Um processador dual core é um processador com dois núcleos de processamento</w:t>
+      </w:r>
+      <w:r>
+        <w:rPr>
+          <w:rFonts w:ascii="Arial" w:hAnsi="Arial" w:cs="Arial"/>
+          <w:noProof/>
+          <w:lang w:eastAsia="pt-BR"/>
+        </w:rPr>
+        <w:t>,</w:t>
+      </w:r>
+      <w:r>
+        <w:rPr>
+          <w:rFonts w:ascii="Arial" w:hAnsi="Arial" w:cs="Arial"/>
+          <w:noProof/>
+          <w:lang w:eastAsia="pt-BR"/>
+        </w:rPr>
+        <w:t xml:space="preserve"> </w:t>
+      </w:r>
+      <w:r>
+        <w:rPr>
+          <w:rFonts w:ascii="Arial" w:hAnsi="Arial" w:cs="Arial"/>
+          <w:noProof/>
+          <w:lang w:eastAsia="pt-BR"/>
+        </w:rPr>
+        <w:t xml:space="preserve">como </w:t>
+      </w:r>
+      <w:r>
+        <w:rPr>
+          <w:rFonts w:ascii="Arial" w:hAnsi="Arial" w:cs="Arial"/>
+          <w:noProof/>
+          <w:lang w:eastAsia="pt-BR"/>
+        </w:rPr>
+        <w:t xml:space="preserve">por exemplo Intel </w:t>
+      </w:r>
+      <w:r>
+        <w:rPr>
+          <w:rFonts w:ascii="Arial" w:hAnsi="Arial" w:cs="Arial"/>
+          <w:noProof/>
+          <w:lang w:eastAsia="pt-BR"/>
+        </w:rPr>
+        <w:t>2 duo</w:t>
+      </w:r>
+      <w:r>
+        <w:rPr>
+          <w:rFonts w:ascii="Arial" w:hAnsi="Arial" w:cs="Arial"/>
+          <w:noProof/>
+          <w:lang w:eastAsia="pt-BR"/>
+        </w:rPr>
+        <w:t>; e um processador quad core é um processador com quatro nucleos de processamento</w:t>
+      </w:r>
+      <w:r>
+        <w:rPr>
+          <w:rFonts w:ascii="Arial" w:hAnsi="Arial" w:cs="Arial"/>
+          <w:noProof/>
+          <w:lang w:eastAsia="pt-BR"/>
+        </w:rPr>
+        <w:t>, como exemplo temos o intel core i3 9100f</w:t>
+      </w:r>
+      <w:r>
+        <w:rPr>
+          <w:rFonts w:ascii="Arial" w:hAnsi="Arial" w:cs="Arial"/>
+          <w:noProof/>
+          <w:lang w:eastAsia="pt-BR"/>
+        </w:rPr>
+        <w:t>.</w:t>
+      </w:r>
+    </w:p>
+    <w:p>
+      <w:pPr>
+        <w:pStyle w:val="PargrafodaLista"/>
+        <w:contextualSpacing/>
+        <w:rPr>
+          <w:rFonts w:ascii="Arial" w:hAnsi="Arial" w:cs="Arial"/>
+          <w:noProof/>
+          <w:lang w:eastAsia="pt-BR"/>
+        </w:rPr>
+      </w:pPr>
+    </w:p>
+    <w:p>
+      <w:pPr>
+        <w:pStyle w:val="PargrafodaLista"/>
+        <w:contextualSpacing/>
+        <w:rPr>
+          <w:rFonts w:ascii="Arial" w:hAnsi="Arial" w:cs="Arial"/>
+          <w:noProof/>
+          <w:lang w:eastAsia="pt-BR"/>
+        </w:rPr>
+      </w:pPr>
     </w:p>
     <w:p>
       <w:pPr>
@@ -886,8 +1664,6 @@
           <w:szCs w:val="22"/>
         </w:rPr>
       </w:pPr>
-      <w:bookmarkStart w:id="0" w:name="_GoBack"/>
-      <w:bookmarkEnd w:id="0"/>
     </w:p>
     <w:sectPr>
       <w:headerReference w:type="default" r:id="rId11"/>
@@ -901,7 +1677,7 @@
 </file>
 
 <file path=word/endnotes.xml><?xml version="1.0" encoding="utf-8"?>
-<w:endnotes xmlns:wpc="http://schemas.microsoft.com/office/word/2010/wordprocessingCanvas" xmlns:cx="http://schemas.microsoft.com/office/drawing/2014/chartex" xmlns:cx1="http://schemas.microsoft.com/office/drawing/2015/9/8/chartex" xmlns:cx2="http://schemas.microsoft.com/office/drawing/2015/10/21/chartex" xmlns:cx3="http://schemas.microsoft.com/office/drawing/2016/5/9/chartex" xmlns:cx4="http://schemas.microsoft.com/office/drawing/2016/5/10/chartex" xmlns:cx5="http://schemas.microsoft.com/office/drawing/2016/5/11/chartex" xmlns:cx6="http://schemas.microsoft.com/office/drawing/2016/5/12/chartex" xmlns:cx7="http://schemas.microsoft.com/office/drawing/2016/5/13/chartex" xmlns:cx8="http://schemas.microsoft.com/office/drawing/2016/5/14/chartex" xmlns:mc="http://schemas.openxmlformats.org/markup-compatibility/2006" xmlns:aink="http://schemas.microsoft.com/office/drawing/2016/ink" xmlns:am3d="http://schemas.microsoft.com/office/drawing/2017/model3d" xmlns:o="urn:schemas-microsoft-com:office:office" xmlns:r="http://schemas.openxmlformats.org/officeDocument/2006/relationships" xmlns:m="http://schemas.openxmlformats.org/officeDocument/2006/math" xmlns:v="urn:schemas-microsoft-com:vml" xmlns:wp14="http://schemas.microsoft.com/office/word/2010/wordprocessingDrawing" xmlns:wp="http://schemas.openxmlformats.org/drawingml/2006/wordprocessingDrawing" xmlns:w10="urn:schemas-microsoft-com:office:word" xmlns:w="http://schemas.openxmlformats.org/wordprocessingml/2006/main" xmlns:w14="http://schemas.microsoft.com/office/word/2010/wordml" xmlns:w15="http://schemas.microsoft.com/office/word/2012/wordml" xmlns:w16cid="http://schemas.microsoft.com/office/word/2016/wordml/cid" xmlns:w16se="http://schemas.microsoft.com/office/word/2015/wordml/symex" xmlns:wpg="http://schemas.microsoft.com/office/word/2010/wordprocessingGroup" xmlns:wpi="http://schemas.microsoft.com/office/word/2010/wordprocessingInk" xmlns:wne="http://schemas.microsoft.com/office/word/2006/wordml" xmlns:wps="http://schemas.microsoft.com/office/word/2010/wordprocessingShape" mc:Ignorable="w14 w15 w16se w16cid wp14">
+<w:endnotes xmlns:wpc="http://schemas.microsoft.com/office/word/2010/wordprocessingCanvas" xmlns:cx="http://schemas.microsoft.com/office/drawing/2014/chartex" xmlns:cx1="http://schemas.microsoft.com/office/drawing/2015/9/8/chartex" xmlns:cx2="http://schemas.microsoft.com/office/drawing/2015/10/21/chartex" xmlns:cx3="http://schemas.microsoft.com/office/drawing/2016/5/9/chartex" xmlns:cx4="http://schemas.microsoft.com/office/drawing/2016/5/10/chartex" xmlns:cx5="http://schemas.microsoft.com/office/drawing/2016/5/11/chartex" xmlns:cx6="http://schemas.microsoft.com/office/drawing/2016/5/12/chartex" xmlns:cx7="http://schemas.microsoft.com/office/drawing/2016/5/13/chartex" xmlns:cx8="http://schemas.microsoft.com/office/drawing/2016/5/14/chartex" xmlns:mc="http://schemas.openxmlformats.org/markup-compatibility/2006" xmlns:aink="http://schemas.microsoft.com/office/drawing/2016/ink" xmlns:am3d="http://schemas.microsoft.com/office/drawing/2017/model3d" xmlns:o="urn:schemas-microsoft-com:office:office" xmlns:r="http://schemas.openxmlformats.org/officeDocument/2006/relationships" xmlns:m="http://schemas.openxmlformats.org/officeDocument/2006/math" xmlns:v="urn:schemas-microsoft-com:vml" xmlns:wp14="http://schemas.microsoft.com/office/word/2010/wordprocessingDrawing" xmlns:wp="http://schemas.openxmlformats.org/drawingml/2006/wordprocessingDrawing" xmlns:w10="urn:schemas-microsoft-com:office:word" xmlns:w="http://schemas.openxmlformats.org/wordprocessingml/2006/main" xmlns:w14="http://schemas.microsoft.com/office/word/2010/wordml" xmlns:w15="http://schemas.microsoft.com/office/word/2012/wordml" xmlns:w16cex="http://schemas.microsoft.com/office/word/2018/wordml/cex" xmlns:w16cid="http://schemas.microsoft.com/office/word/2016/wordml/cid" xmlns:w16="http://schemas.microsoft.com/office/word/2018/wordml" xmlns:w16sdtdh="http://schemas.microsoft.com/office/word/2020/wordml/sdtdatahash" xmlns:w16se="http://schemas.microsoft.com/office/word/2015/wordml/symex" xmlns:wpg="http://schemas.microsoft.com/office/word/2010/wordprocessingGroup" xmlns:wpi="http://schemas.microsoft.com/office/word/2010/wordprocessingInk" xmlns:wne="http://schemas.microsoft.com/office/word/2006/wordml" xmlns:wps="http://schemas.microsoft.com/office/word/2010/wordprocessingShape" mc:Ignorable="w14 w15 w16se w16cid w16 w16cex w16sdtdh wp14">
   <w:endnote w:type="separator" w:id="-1">
     <w:p>
       <w:pPr>
@@ -926,7 +1702,7 @@
 </file>
 
 <file path=word/footnotes.xml><?xml version="1.0" encoding="utf-8"?>
-<w:footnotes xmlns:wpc="http://schemas.microsoft.com/office/word/2010/wordprocessingCanvas" xmlns:cx="http://schemas.microsoft.com/office/drawing/2014/chartex" xmlns:cx1="http://schemas.microsoft.com/office/drawing/2015/9/8/chartex" xmlns:cx2="http://schemas.microsoft.com/office/drawing/2015/10/21/chartex" xmlns:cx3="http://schemas.microsoft.com/office/drawing/2016/5/9/chartex" xmlns:cx4="http://schemas.microsoft.com/office/drawing/2016/5/10/chartex" xmlns:cx5="http://schemas.microsoft.com/office/drawing/2016/5/11/chartex" xmlns:cx6="http://schemas.microsoft.com/office/drawing/2016/5/12/chartex" xmlns:cx7="http://schemas.microsoft.com/office/drawing/2016/5/13/chartex" xmlns:cx8="http://schemas.microsoft.com/office/drawing/2016/5/14/chartex" xmlns:mc="http://schemas.openxmlformats.org/markup-compatibility/2006" xmlns:aink="http://schemas.microsoft.com/office/drawing/2016/ink" xmlns:am3d="http://schemas.microsoft.com/office/drawing/2017/model3d" xmlns:o="urn:schemas-microsoft-com:office:office" xmlns:r="http://schemas.openxmlformats.org/officeDocument/2006/relationships" xmlns:m="http://schemas.openxmlformats.org/officeDocument/2006/math" xmlns:v="urn:schemas-microsoft-com:vml" xmlns:wp14="http://schemas.microsoft.com/office/word/2010/wordprocessingDrawing" xmlns:wp="http://schemas.openxmlformats.org/drawingml/2006/wordprocessingDrawing" xmlns:w10="urn:schemas-microsoft-com:office:word" xmlns:w="http://schemas.openxmlformats.org/wordprocessingml/2006/main" xmlns:w14="http://schemas.microsoft.com/office/word/2010/wordml" xmlns:w15="http://schemas.microsoft.com/office/word/2012/wordml" xmlns:w16cid="http://schemas.microsoft.com/office/word/2016/wordml/cid" xmlns:w16se="http://schemas.microsoft.com/office/word/2015/wordml/symex" xmlns:wpg="http://schemas.microsoft.com/office/word/2010/wordprocessingGroup" xmlns:wpi="http://schemas.microsoft.com/office/word/2010/wordprocessingInk" xmlns:wne="http://schemas.microsoft.com/office/word/2006/wordml" xmlns:wps="http://schemas.microsoft.com/office/word/2010/wordprocessingShape" mc:Ignorable="w14 w15 w16se w16cid wp14">
+<w:footnotes xmlns:wpc="http://schemas.microsoft.com/office/word/2010/wordprocessingCanvas" xmlns:cx="http://schemas.microsoft.com/office/drawing/2014/chartex" xmlns:cx1="http://schemas.microsoft.com/office/drawing/2015/9/8/chartex" xmlns:cx2="http://schemas.microsoft.com/office/drawing/2015/10/21/chartex" xmlns:cx3="http://schemas.microsoft.com/office/drawing/2016/5/9/chartex" xmlns:cx4="http://schemas.microsoft.com/office/drawing/2016/5/10/chartex" xmlns:cx5="http://schemas.microsoft.com/office/drawing/2016/5/11/chartex" xmlns:cx6="http://schemas.microsoft.com/office/drawing/2016/5/12/chartex" xmlns:cx7="http://schemas.microsoft.com/office/drawing/2016/5/13/chartex" xmlns:cx8="http://schemas.microsoft.com/office/drawing/2016/5/14/chartex" xmlns:mc="http://schemas.openxmlformats.org/markup-compatibility/2006" xmlns:aink="http://schemas.microsoft.com/office/drawing/2016/ink" xmlns:am3d="http://schemas.microsoft.com/office/drawing/2017/model3d" xmlns:o="urn:schemas-microsoft-com:office:office" xmlns:r="http://schemas.openxmlformats.org/officeDocument/2006/relationships" xmlns:m="http://schemas.openxmlformats.org/officeDocument/2006/math" xmlns:v="urn:schemas-microsoft-com:vml" xmlns:wp14="http://schemas.microsoft.com/office/word/2010/wordprocessingDrawing" xmlns:wp="http://schemas.openxmlformats.org/drawingml/2006/wordprocessingDrawing" xmlns:w10="urn:schemas-microsoft-com:office:word" xmlns:w="http://schemas.openxmlformats.org/wordprocessingml/2006/main" xmlns:w14="http://schemas.microsoft.com/office/word/2010/wordml" xmlns:w15="http://schemas.microsoft.com/office/word/2012/wordml" xmlns:w16cex="http://schemas.microsoft.com/office/word/2018/wordml/cex" xmlns:w16cid="http://schemas.microsoft.com/office/word/2016/wordml/cid" xmlns:w16="http://schemas.microsoft.com/office/word/2018/wordml" xmlns:w16sdtdh="http://schemas.microsoft.com/office/word/2020/wordml/sdtdatahash" xmlns:w16se="http://schemas.microsoft.com/office/word/2015/wordml/symex" xmlns:wpg="http://schemas.microsoft.com/office/word/2010/wordprocessingGroup" xmlns:wpi="http://schemas.microsoft.com/office/word/2010/wordprocessingInk" xmlns:wne="http://schemas.microsoft.com/office/word/2006/wordml" xmlns:wps="http://schemas.microsoft.com/office/word/2010/wordprocessingShape" mc:Ignorable="w14 w15 w16se w16cid w16 w16cex w16sdtdh wp14">
   <w:footnote w:type="separator" w:id="-1">
     <w:p>
       <w:pPr>
@@ -951,7 +1727,7 @@
 </file>
 
 <file path=word/header1.xml><?xml version="1.0" encoding="utf-8"?>
-<w:hdr xmlns:wpc="http://schemas.microsoft.com/office/word/2010/wordprocessingCanvas" xmlns:cx="http://schemas.microsoft.com/office/drawing/2014/chartex" xmlns:cx1="http://schemas.microsoft.com/office/drawing/2015/9/8/chartex" xmlns:cx2="http://schemas.microsoft.com/office/drawing/2015/10/21/chartex" xmlns:cx3="http://schemas.microsoft.com/office/drawing/2016/5/9/chartex" xmlns:cx4="http://schemas.microsoft.com/office/drawing/2016/5/10/chartex" xmlns:cx5="http://schemas.microsoft.com/office/drawing/2016/5/11/chartex" xmlns:cx6="http://schemas.microsoft.com/office/drawing/2016/5/12/chartex" xmlns:cx7="http://schemas.microsoft.com/office/drawing/2016/5/13/chartex" xmlns:cx8="http://schemas.microsoft.com/office/drawing/2016/5/14/chartex" xmlns:mc="http://schemas.openxmlformats.org/markup-compatibility/2006" xmlns:aink="http://schemas.microsoft.com/office/drawing/2016/ink" xmlns:am3d="http://schemas.microsoft.com/office/drawing/2017/model3d" xmlns:o="urn:schemas-microsoft-com:office:office" xmlns:r="http://schemas.openxmlformats.org/officeDocument/2006/relationships" xmlns:m="http://schemas.openxmlformats.org/officeDocument/2006/math" xmlns:v="urn:schemas-microsoft-com:vml" xmlns:wp14="http://schemas.microsoft.com/office/word/2010/wordprocessingDrawing" xmlns:wp="http://schemas.openxmlformats.org/drawingml/2006/wordprocessingDrawing" xmlns:w10="urn:schemas-microsoft-com:office:word" xmlns:w="http://schemas.openxmlformats.org/wordprocessingml/2006/main" xmlns:w14="http://schemas.microsoft.com/office/word/2010/wordml" xmlns:w15="http://schemas.microsoft.com/office/word/2012/wordml" xmlns:w16cid="http://schemas.microsoft.com/office/word/2016/wordml/cid" xmlns:w16se="http://schemas.microsoft.com/office/word/2015/wordml/symex" xmlns:wpg="http://schemas.microsoft.com/office/word/2010/wordprocessingGroup" xmlns:wpi="http://schemas.microsoft.com/office/word/2010/wordprocessingInk" xmlns:wne="http://schemas.microsoft.com/office/word/2006/wordml" xmlns:wps="http://schemas.microsoft.com/office/word/2010/wordprocessingShape" mc:Ignorable="w14 w15 w16se w16cid wp14">
+<w:hdr xmlns:wpc="http://schemas.microsoft.com/office/word/2010/wordprocessingCanvas" xmlns:cx="http://schemas.microsoft.com/office/drawing/2014/chartex" xmlns:cx1="http://schemas.microsoft.com/office/drawing/2015/9/8/chartex" xmlns:cx2="http://schemas.microsoft.com/office/drawing/2015/10/21/chartex" xmlns:cx3="http://schemas.microsoft.com/office/drawing/2016/5/9/chartex" xmlns:cx4="http://schemas.microsoft.com/office/drawing/2016/5/10/chartex" xmlns:cx5="http://schemas.microsoft.com/office/drawing/2016/5/11/chartex" xmlns:cx6="http://schemas.microsoft.com/office/drawing/2016/5/12/chartex" xmlns:cx7="http://schemas.microsoft.com/office/drawing/2016/5/13/chartex" xmlns:cx8="http://schemas.microsoft.com/office/drawing/2016/5/14/chartex" xmlns:mc="http://schemas.openxmlformats.org/markup-compatibility/2006" xmlns:aink="http://schemas.microsoft.com/office/drawing/2016/ink" xmlns:am3d="http://schemas.microsoft.com/office/drawing/2017/model3d" xmlns:o="urn:schemas-microsoft-com:office:office" xmlns:r="http://schemas.openxmlformats.org/officeDocument/2006/relationships" xmlns:m="http://schemas.openxmlformats.org/officeDocument/2006/math" xmlns:v="urn:schemas-microsoft-com:vml" xmlns:wp14="http://schemas.microsoft.com/office/word/2010/wordprocessingDrawing" xmlns:wp="http://schemas.openxmlformats.org/drawingml/2006/wordprocessingDrawing" xmlns:w10="urn:schemas-microsoft-com:office:word" xmlns:w="http://schemas.openxmlformats.org/wordprocessingml/2006/main" xmlns:w14="http://schemas.microsoft.com/office/word/2010/wordml" xmlns:w15="http://schemas.microsoft.com/office/word/2012/wordml" xmlns:w16cex="http://schemas.microsoft.com/office/word/2018/wordml/cex" xmlns:w16cid="http://schemas.microsoft.com/office/word/2016/wordml/cid" xmlns:w16="http://schemas.microsoft.com/office/word/2018/wordml" xmlns:w16sdtdh="http://schemas.microsoft.com/office/word/2020/wordml/sdtdatahash" xmlns:w16se="http://schemas.microsoft.com/office/word/2015/wordml/symex" xmlns:wpg="http://schemas.microsoft.com/office/word/2010/wordprocessingGroup" xmlns:wpi="http://schemas.microsoft.com/office/word/2010/wordprocessingInk" xmlns:wne="http://schemas.microsoft.com/office/word/2006/wordml" xmlns:wps="http://schemas.microsoft.com/office/word/2010/wordprocessingShape" mc:Ignorable="w14 w15 w16se w16cid w16 w16cex w16sdtdh wp14">
   <w:p>
     <w:pPr>
       <w:pStyle w:val="Cabealho"/>
@@ -963,7 +1739,7 @@
         <w:lang w:eastAsia="pt-BR"/>
       </w:rPr>
       <w:drawing>
-        <wp:inline distT="0" distB="0" distL="0" distR="0" wp14:anchorId="23F5331F" wp14:editId="10B6F791">
+        <wp:inline distT="0" distB="0" distL="0" distR="0" wp14:anchorId="24C59C22" wp14:editId="4C039161">
           <wp:extent cx="2343150" cy="866775"/>
           <wp:effectExtent l="0" t="0" r="0" b="0"/>
           <wp:docPr id="24" name="Imagem 23"/>
@@ -1011,7 +1787,7 @@
 </file>
 
 <file path=word/numbering.xml><?xml version="1.0" encoding="utf-8"?>
-<w:numbering xmlns:wpc="http://schemas.microsoft.com/office/word/2010/wordprocessingCanvas" xmlns:cx="http://schemas.microsoft.com/office/drawing/2014/chartex" xmlns:cx1="http://schemas.microsoft.com/office/drawing/2015/9/8/chartex" xmlns:cx2="http://schemas.microsoft.com/office/drawing/2015/10/21/chartex" xmlns:cx3="http://schemas.microsoft.com/office/drawing/2016/5/9/chartex" xmlns:cx4="http://schemas.microsoft.com/office/drawing/2016/5/10/chartex" xmlns:cx5="http://schemas.microsoft.com/office/drawing/2016/5/11/chartex" xmlns:cx6="http://schemas.microsoft.com/office/drawing/2016/5/12/chartex" xmlns:cx7="http://schemas.microsoft.com/office/drawing/2016/5/13/chartex" xmlns:cx8="http://schemas.microsoft.com/office/drawing/2016/5/14/chartex" xmlns:mc="http://schemas.openxmlformats.org/markup-compatibility/2006" xmlns:aink="http://schemas.microsoft.com/office/drawing/2016/ink" xmlns:am3d="http://schemas.microsoft.com/office/drawing/2017/model3d" xmlns:o="urn:schemas-microsoft-com:office:office" xmlns:r="http://schemas.openxmlformats.org/officeDocument/2006/relationships" xmlns:m="http://schemas.openxmlformats.org/officeDocument/2006/math" xmlns:v="urn:schemas-microsoft-com:vml" xmlns:wp14="http://schemas.microsoft.com/office/word/2010/wordprocessingDrawing" xmlns:wp="http://schemas.openxmlformats.org/drawingml/2006/wordprocessingDrawing" xmlns:w10="urn:schemas-microsoft-com:office:word" xmlns:w="http://schemas.openxmlformats.org/wordprocessingml/2006/main" xmlns:w14="http://schemas.microsoft.com/office/word/2010/wordml" xmlns:w15="http://schemas.microsoft.com/office/word/2012/wordml" xmlns:w16cid="http://schemas.microsoft.com/office/word/2016/wordml/cid" xmlns:w16se="http://schemas.microsoft.com/office/word/2015/wordml/symex" xmlns:wpg="http://schemas.microsoft.com/office/word/2010/wordprocessingGroup" xmlns:wpi="http://schemas.microsoft.com/office/word/2010/wordprocessingInk" xmlns:wne="http://schemas.microsoft.com/office/word/2006/wordml" xmlns:wps="http://schemas.microsoft.com/office/word/2010/wordprocessingShape" mc:Ignorable="w14 w15 w16se w16cid wp14">
+<w:numbering xmlns:wpc="http://schemas.microsoft.com/office/word/2010/wordprocessingCanvas" xmlns:cx="http://schemas.microsoft.com/office/drawing/2014/chartex" xmlns:cx1="http://schemas.microsoft.com/office/drawing/2015/9/8/chartex" xmlns:cx2="http://schemas.microsoft.com/office/drawing/2015/10/21/chartex" xmlns:cx3="http://schemas.microsoft.com/office/drawing/2016/5/9/chartex" xmlns:cx4="http://schemas.microsoft.com/office/drawing/2016/5/10/chartex" xmlns:cx5="http://schemas.microsoft.com/office/drawing/2016/5/11/chartex" xmlns:cx6="http://schemas.microsoft.com/office/drawing/2016/5/12/chartex" xmlns:cx7="http://schemas.microsoft.com/office/drawing/2016/5/13/chartex" xmlns:cx8="http://schemas.microsoft.com/office/drawing/2016/5/14/chartex" xmlns:mc="http://schemas.openxmlformats.org/markup-compatibility/2006" xmlns:aink="http://schemas.microsoft.com/office/drawing/2016/ink" xmlns:am3d="http://schemas.microsoft.com/office/drawing/2017/model3d" xmlns:o="urn:schemas-microsoft-com:office:office" xmlns:r="http://schemas.openxmlformats.org/officeDocument/2006/relationships" xmlns:m="http://schemas.openxmlformats.org/officeDocument/2006/math" xmlns:v="urn:schemas-microsoft-com:vml" xmlns:wp14="http://schemas.microsoft.com/office/word/2010/wordprocessingDrawing" xmlns:wp="http://schemas.openxmlformats.org/drawingml/2006/wordprocessingDrawing" xmlns:w10="urn:schemas-microsoft-com:office:word" xmlns:w="http://schemas.openxmlformats.org/wordprocessingml/2006/main" xmlns:w14="http://schemas.microsoft.com/office/word/2010/wordml" xmlns:w15="http://schemas.microsoft.com/office/word/2012/wordml" xmlns:w16cex="http://schemas.microsoft.com/office/word/2018/wordml/cex" xmlns:w16cid="http://schemas.microsoft.com/office/word/2016/wordml/cid" xmlns:w16="http://schemas.microsoft.com/office/word/2018/wordml" xmlns:w16sdtdh="http://schemas.microsoft.com/office/word/2020/wordml/sdtdatahash" xmlns:w16se="http://schemas.microsoft.com/office/word/2015/wordml/symex" xmlns:wpg="http://schemas.microsoft.com/office/word/2010/wordprocessingGroup" xmlns:wpi="http://schemas.microsoft.com/office/word/2010/wordprocessingInk" xmlns:wne="http://schemas.microsoft.com/office/word/2006/wordml" xmlns:wps="http://schemas.microsoft.com/office/word/2010/wordprocessingShape" mc:Ignorable="w14 w15 w16se w16cid w16 w16cex w16sdtdh wp14">
   <w:abstractNum w:abstractNumId="0" w15:restartNumberingAfterBreak="0">
     <w:nsid w:val="008B0FEF"/>
     <w:multiLevelType w:val="hybridMultilevel"/>
@@ -2535,6 +3311,97 @@
     </w:lvl>
   </w:abstractNum>
   <w:abstractNum w:abstractNumId="15" w15:restartNumberingAfterBreak="0">
+    <w:nsid w:val="3777032A"/>
+    <w:multiLevelType w:val="hybridMultilevel"/>
+    <w:tmpl w:val="17989ED4"/>
+    <w:lvl w:ilvl="0" w:tplc="CC767AF8">
+      <w:start w:val="1"/>
+      <w:numFmt w:val="decimal"/>
+      <w:lvlText w:val="%1)"/>
+      <w:lvlJc w:val="left"/>
+      <w:pPr>
+        <w:ind w:left="720" w:hanging="360"/>
+      </w:pPr>
+      <w:rPr>
+        <w:rFonts w:hint="default"/>
+        <w:sz w:val="32"/>
+        <w:szCs w:val="32"/>
+      </w:rPr>
+    </w:lvl>
+    <w:lvl w:ilvl="1" w:tplc="04160019" w:tentative="1">
+      <w:start w:val="1"/>
+      <w:numFmt w:val="lowerLetter"/>
+      <w:lvlText w:val="%2."/>
+      <w:lvlJc w:val="left"/>
+      <w:pPr>
+        <w:ind w:left="1440" w:hanging="360"/>
+      </w:pPr>
+    </w:lvl>
+    <w:lvl w:ilvl="2" w:tplc="0416001B" w:tentative="1">
+      <w:start w:val="1"/>
+      <w:numFmt w:val="lowerRoman"/>
+      <w:lvlText w:val="%3."/>
+      <w:lvlJc w:val="right"/>
+      <w:pPr>
+        <w:ind w:left="2160" w:hanging="180"/>
+      </w:pPr>
+    </w:lvl>
+    <w:lvl w:ilvl="3" w:tplc="0416000F" w:tentative="1">
+      <w:start w:val="1"/>
+      <w:numFmt w:val="decimal"/>
+      <w:lvlText w:val="%4."/>
+      <w:lvlJc w:val="left"/>
+      <w:pPr>
+        <w:ind w:left="2880" w:hanging="360"/>
+      </w:pPr>
+    </w:lvl>
+    <w:lvl w:ilvl="4" w:tplc="04160019" w:tentative="1">
+      <w:start w:val="1"/>
+      <w:numFmt w:val="lowerLetter"/>
+      <w:lvlText w:val="%5."/>
+      <w:lvlJc w:val="left"/>
+      <w:pPr>
+        <w:ind w:left="3600" w:hanging="360"/>
+      </w:pPr>
+    </w:lvl>
+    <w:lvl w:ilvl="5" w:tplc="0416001B" w:tentative="1">
+      <w:start w:val="1"/>
+      <w:numFmt w:val="lowerRoman"/>
+      <w:lvlText w:val="%6."/>
+      <w:lvlJc w:val="right"/>
+      <w:pPr>
+        <w:ind w:left="4320" w:hanging="180"/>
+      </w:pPr>
+    </w:lvl>
+    <w:lvl w:ilvl="6" w:tplc="0416000F" w:tentative="1">
+      <w:start w:val="1"/>
+      <w:numFmt w:val="decimal"/>
+      <w:lvlText w:val="%7."/>
+      <w:lvlJc w:val="left"/>
+      <w:pPr>
+        <w:ind w:left="5040" w:hanging="360"/>
+      </w:pPr>
+    </w:lvl>
+    <w:lvl w:ilvl="7" w:tplc="04160019" w:tentative="1">
+      <w:start w:val="1"/>
+      <w:numFmt w:val="lowerLetter"/>
+      <w:lvlText w:val="%8."/>
+      <w:lvlJc w:val="left"/>
+      <w:pPr>
+        <w:ind w:left="5760" w:hanging="360"/>
+      </w:pPr>
+    </w:lvl>
+    <w:lvl w:ilvl="8" w:tplc="0416001B" w:tentative="1">
+      <w:start w:val="1"/>
+      <w:numFmt w:val="lowerRoman"/>
+      <w:lvlText w:val="%9."/>
+      <w:lvlJc w:val="right"/>
+      <w:pPr>
+        <w:ind w:left="6480" w:hanging="180"/>
+      </w:pPr>
+    </w:lvl>
+  </w:abstractNum>
+  <w:abstractNum w:abstractNumId="16" w15:restartNumberingAfterBreak="0">
     <w:nsid w:val="37E4678E"/>
     <w:multiLevelType w:val="hybridMultilevel"/>
     <w:tmpl w:val="DAA2379A"/>
@@ -2623,7 +3490,7 @@
       </w:pPr>
     </w:lvl>
   </w:abstractNum>
-  <w:abstractNum w:abstractNumId="16" w15:restartNumberingAfterBreak="0">
+  <w:abstractNum w:abstractNumId="17" w15:restartNumberingAfterBreak="0">
     <w:nsid w:val="43D048E2"/>
     <w:multiLevelType w:val="hybridMultilevel"/>
     <w:tmpl w:val="B3263B82"/>
@@ -2712,7 +3579,7 @@
       </w:pPr>
     </w:lvl>
   </w:abstractNum>
-  <w:abstractNum w:abstractNumId="17" w15:restartNumberingAfterBreak="0">
+  <w:abstractNum w:abstractNumId="18" w15:restartNumberingAfterBreak="0">
     <w:nsid w:val="4410535F"/>
     <w:multiLevelType w:val="hybridMultilevel"/>
     <w:tmpl w:val="458441BE"/>
@@ -2801,7 +3668,7 @@
       </w:pPr>
     </w:lvl>
   </w:abstractNum>
-  <w:abstractNum w:abstractNumId="18" w15:restartNumberingAfterBreak="0">
+  <w:abstractNum w:abstractNumId="19" w15:restartNumberingAfterBreak="0">
     <w:nsid w:val="4AA42812"/>
     <w:multiLevelType w:val="hybridMultilevel"/>
     <w:tmpl w:val="E0860BCA"/>
@@ -2890,7 +3757,7 @@
       </w:pPr>
     </w:lvl>
   </w:abstractNum>
-  <w:abstractNum w:abstractNumId="19" w15:restartNumberingAfterBreak="0">
+  <w:abstractNum w:abstractNumId="20" w15:restartNumberingAfterBreak="0">
     <w:nsid w:val="4F7A502B"/>
     <w:multiLevelType w:val="hybridMultilevel"/>
     <w:tmpl w:val="95F8EC12"/>
@@ -2979,7 +3846,7 @@
       </w:pPr>
     </w:lvl>
   </w:abstractNum>
-  <w:abstractNum w:abstractNumId="20" w15:restartNumberingAfterBreak="0">
+  <w:abstractNum w:abstractNumId="21" w15:restartNumberingAfterBreak="0">
     <w:nsid w:val="501F6D50"/>
     <w:multiLevelType w:val="hybridMultilevel"/>
     <w:tmpl w:val="2504982E"/>
@@ -3095,7 +3962,7 @@
       </w:pPr>
     </w:lvl>
   </w:abstractNum>
-  <w:abstractNum w:abstractNumId="21" w15:restartNumberingAfterBreak="0">
+  <w:abstractNum w:abstractNumId="22" w15:restartNumberingAfterBreak="0">
     <w:nsid w:val="51BA0752"/>
     <w:multiLevelType w:val="hybridMultilevel"/>
     <w:tmpl w:val="70B68214"/>
@@ -3184,7 +4051,7 @@
       </w:pPr>
     </w:lvl>
   </w:abstractNum>
-  <w:abstractNum w:abstractNumId="22" w15:restartNumberingAfterBreak="0">
+  <w:abstractNum w:abstractNumId="23" w15:restartNumberingAfterBreak="0">
     <w:nsid w:val="53E9563E"/>
     <w:multiLevelType w:val="hybridMultilevel"/>
     <w:tmpl w:val="EF4E202C"/>
@@ -3297,7 +4164,7 @@
       </w:rPr>
     </w:lvl>
   </w:abstractNum>
-  <w:abstractNum w:abstractNumId="23" w15:restartNumberingAfterBreak="0">
+  <w:abstractNum w:abstractNumId="24" w15:restartNumberingAfterBreak="0">
     <w:nsid w:val="580C091A"/>
     <w:multiLevelType w:val="hybridMultilevel"/>
     <w:tmpl w:val="0D9451E2"/>
@@ -3386,7 +4253,7 @@
       </w:pPr>
     </w:lvl>
   </w:abstractNum>
-  <w:abstractNum w:abstractNumId="24" w15:restartNumberingAfterBreak="0">
+  <w:abstractNum w:abstractNumId="25" w15:restartNumberingAfterBreak="0">
     <w:nsid w:val="5E8E3C1C"/>
     <w:multiLevelType w:val="hybridMultilevel"/>
     <w:tmpl w:val="A46654F6"/>
@@ -3499,7 +4366,7 @@
       </w:pPr>
     </w:lvl>
   </w:abstractNum>
-  <w:abstractNum w:abstractNumId="25" w15:restartNumberingAfterBreak="0">
+  <w:abstractNum w:abstractNumId="26" w15:restartNumberingAfterBreak="0">
     <w:nsid w:val="60D93769"/>
     <w:multiLevelType w:val="hybridMultilevel"/>
     <w:tmpl w:val="E36A12FA"/>
@@ -3588,7 +4455,7 @@
       </w:pPr>
     </w:lvl>
   </w:abstractNum>
-  <w:abstractNum w:abstractNumId="26" w15:restartNumberingAfterBreak="0">
+  <w:abstractNum w:abstractNumId="27" w15:restartNumberingAfterBreak="0">
     <w:nsid w:val="61A657C6"/>
     <w:multiLevelType w:val="hybridMultilevel"/>
     <w:tmpl w:val="4B2AEEEC"/>
@@ -3677,7 +4544,7 @@
       </w:pPr>
     </w:lvl>
   </w:abstractNum>
-  <w:abstractNum w:abstractNumId="27" w15:restartNumberingAfterBreak="0">
+  <w:abstractNum w:abstractNumId="28" w15:restartNumberingAfterBreak="0">
     <w:nsid w:val="65831A87"/>
     <w:multiLevelType w:val="hybridMultilevel"/>
     <w:tmpl w:val="435A42BE"/>
@@ -3766,7 +4633,7 @@
       </w:pPr>
     </w:lvl>
   </w:abstractNum>
-  <w:abstractNum w:abstractNumId="28" w15:restartNumberingAfterBreak="0">
+  <w:abstractNum w:abstractNumId="29" w15:restartNumberingAfterBreak="0">
     <w:nsid w:val="66714924"/>
     <w:multiLevelType w:val="hybridMultilevel"/>
     <w:tmpl w:val="2C368020"/>
@@ -3855,7 +4722,7 @@
       </w:pPr>
     </w:lvl>
   </w:abstractNum>
-  <w:abstractNum w:abstractNumId="29" w15:restartNumberingAfterBreak="0">
+  <w:abstractNum w:abstractNumId="30" w15:restartNumberingAfterBreak="0">
     <w:nsid w:val="6DAC2B23"/>
     <w:multiLevelType w:val="hybridMultilevel"/>
     <w:tmpl w:val="2F1C9CC4"/>
@@ -3944,7 +4811,7 @@
       </w:pPr>
     </w:lvl>
   </w:abstractNum>
-  <w:abstractNum w:abstractNumId="30" w15:restartNumberingAfterBreak="0">
+  <w:abstractNum w:abstractNumId="31" w15:restartNumberingAfterBreak="0">
     <w:nsid w:val="73E557BF"/>
     <w:multiLevelType w:val="hybridMultilevel"/>
     <w:tmpl w:val="C9962884"/>
@@ -4040,19 +4907,19 @@
     <w:abstractNumId w:val="7"/>
   </w:num>
   <w:num w:numId="3">
-    <w:abstractNumId w:val="19"/>
+    <w:abstractNumId w:val="20"/>
   </w:num>
   <w:num w:numId="4">
     <w:abstractNumId w:val="11"/>
   </w:num>
   <w:num w:numId="5">
-    <w:abstractNumId w:val="25"/>
+    <w:abstractNumId w:val="26"/>
   </w:num>
   <w:num w:numId="6">
     <w:abstractNumId w:val="0"/>
   </w:num>
   <w:num w:numId="7">
-    <w:abstractNumId w:val="20"/>
+    <w:abstractNumId w:val="21"/>
   </w:num>
   <w:num w:numId="8">
     <w:abstractNumId w:val="14"/>
@@ -4064,7 +4931,7 @@
     <w:abstractNumId w:val="8"/>
   </w:num>
   <w:num w:numId="11">
-    <w:abstractNumId w:val="24"/>
+    <w:abstractNumId w:val="25"/>
   </w:num>
   <w:num w:numId="12">
     <w:abstractNumId w:val="1"/>
@@ -4082,25 +4949,25 @@
     <w:abstractNumId w:val="4"/>
   </w:num>
   <w:num w:numId="17">
+    <w:abstractNumId w:val="19"/>
+  </w:num>
+  <w:num w:numId="18">
+    <w:abstractNumId w:val="16"/>
+  </w:num>
+  <w:num w:numId="19">
+    <w:abstractNumId w:val="17"/>
+  </w:num>
+  <w:num w:numId="20">
+    <w:abstractNumId w:val="27"/>
+  </w:num>
+  <w:num w:numId="21">
+    <w:abstractNumId w:val="23"/>
+  </w:num>
+  <w:num w:numId="22">
     <w:abstractNumId w:val="18"/>
   </w:num>
-  <w:num w:numId="18">
-    <w:abstractNumId w:val="15"/>
-  </w:num>
-  <w:num w:numId="19">
-    <w:abstractNumId w:val="16"/>
-  </w:num>
-  <w:num w:numId="20">
-    <w:abstractNumId w:val="26"/>
-  </w:num>
-  <w:num w:numId="21">
+  <w:num w:numId="23">
     <w:abstractNumId w:val="22"/>
-  </w:num>
-  <w:num w:numId="22">
-    <w:abstractNumId w:val="17"/>
-  </w:num>
-  <w:num w:numId="23">
-    <w:abstractNumId w:val="21"/>
   </w:num>
   <w:num w:numId="24">
     <w:abstractNumId w:val="2"/>
@@ -4109,28 +4976,61 @@
     <w:abstractNumId w:val="12"/>
   </w:num>
   <w:num w:numId="26">
-    <w:abstractNumId w:val="30"/>
+    <w:abstractNumId w:val="31"/>
   </w:num>
   <w:num w:numId="27">
-    <w:abstractNumId w:val="27"/>
+    <w:abstractNumId w:val="28"/>
   </w:num>
   <w:num w:numId="28">
-    <w:abstractNumId w:val="28"/>
+    <w:abstractNumId w:val="29"/>
   </w:num>
   <w:num w:numId="29">
-    <w:abstractNumId w:val="29"/>
+    <w:abstractNumId w:val="30"/>
   </w:num>
   <w:num w:numId="30">
     <w:abstractNumId w:val="10"/>
   </w:num>
   <w:num w:numId="31">
-    <w:abstractNumId w:val="23"/>
+    <w:abstractNumId w:val="24"/>
+  </w:num>
+  <w:num w:numId="32">
+    <w:abstractNumId w:val="15"/>
+  </w:num>
+  <w:num w:numId="33">
+    <w:abstractNumId w:val="22"/>
+    <w:lvlOverride w:ilvl="0">
+      <w:startOverride w:val="1"/>
+    </w:lvlOverride>
+    <w:lvlOverride w:ilvl="1">
+      <w:startOverride w:val="1"/>
+    </w:lvlOverride>
+    <w:lvlOverride w:ilvl="2">
+      <w:startOverride w:val="1"/>
+    </w:lvlOverride>
+    <w:lvlOverride w:ilvl="3">
+      <w:startOverride w:val="1"/>
+    </w:lvlOverride>
+    <w:lvlOverride w:ilvl="4">
+      <w:startOverride w:val="1"/>
+    </w:lvlOverride>
+    <w:lvlOverride w:ilvl="5">
+      <w:startOverride w:val="1"/>
+    </w:lvlOverride>
+    <w:lvlOverride w:ilvl="6">
+      <w:startOverride w:val="1"/>
+    </w:lvlOverride>
+    <w:lvlOverride w:ilvl="7">
+      <w:startOverride w:val="1"/>
+    </w:lvlOverride>
+    <w:lvlOverride w:ilvl="8">
+      <w:startOverride w:val="1"/>
+    </w:lvlOverride>
   </w:num>
 </w:numbering>
 </file>
 
 <file path=word/styles.xml><?xml version="1.0" encoding="utf-8"?>
-<w:styles xmlns:mc="http://schemas.openxmlformats.org/markup-compatibility/2006" xmlns:r="http://schemas.openxmlformats.org/officeDocument/2006/relationships" xmlns:w="http://schemas.openxmlformats.org/wordprocessingml/2006/main" xmlns:w14="http://schemas.microsoft.com/office/word/2010/wordml" xmlns:w15="http://schemas.microsoft.com/office/word/2012/wordml" xmlns:w16cid="http://schemas.microsoft.com/office/word/2016/wordml/cid" xmlns:w16se="http://schemas.microsoft.com/office/word/2015/wordml/symex" mc:Ignorable="w14 w15 w16se w16cid">
+<w:styles xmlns:mc="http://schemas.openxmlformats.org/markup-compatibility/2006" xmlns:r="http://schemas.openxmlformats.org/officeDocument/2006/relationships" xmlns:w="http://schemas.openxmlformats.org/wordprocessingml/2006/main" xmlns:w14="http://schemas.microsoft.com/office/word/2010/wordml" xmlns:w15="http://schemas.microsoft.com/office/word/2012/wordml" xmlns:w16cex="http://schemas.microsoft.com/office/word/2018/wordml/cex" xmlns:w16cid="http://schemas.microsoft.com/office/word/2016/wordml/cid" xmlns:w16="http://schemas.microsoft.com/office/word/2018/wordml" xmlns:w16sdtdh="http://schemas.microsoft.com/office/word/2020/wordml/sdtdatahash" xmlns:w16se="http://schemas.microsoft.com/office/word/2015/wordml/symex" mc:Ignorable="w14 w15 w16se w16cid w16 w16cex w16sdtdh">
   <w:docDefaults>
     <w:rPrDefault>
       <w:rPr>
@@ -4248,6 +5148,7 @@
     <w:lsdException w:name="HTML Sample" w:semiHidden="1" w:unhideWhenUsed="1"/>
     <w:lsdException w:name="HTML Typewriter" w:semiHidden="1" w:unhideWhenUsed="1"/>
     <w:lsdException w:name="HTML Variable" w:semiHidden="1" w:unhideWhenUsed="1"/>
+    <w:lsdException w:name="Normal Table" w:semiHidden="1" w:unhideWhenUsed="1"/>
     <w:lsdException w:name="annotation subject" w:semiHidden="1" w:unhideWhenUsed="1"/>
     <w:lsdException w:name="No List" w:semiHidden="1" w:unhideWhenUsed="1"/>
     <w:lsdException w:name="Outline List 1" w:semiHidden="1" w:unhideWhenUsed="1"/>
@@ -4290,8 +5191,11 @@
     <w:lsdException w:name="Table Contemporary" w:semiHidden="1" w:unhideWhenUsed="1"/>
     <w:lsdException w:name="Table Elegant" w:semiHidden="1" w:unhideWhenUsed="1"/>
     <w:lsdException w:name="Table Professional" w:semiHidden="1" w:unhideWhenUsed="1"/>
+    <w:lsdException w:name="Table Subtle 1" w:semiHidden="1" w:unhideWhenUsed="1"/>
     <w:lsdException w:name="Table Subtle 2" w:semiHidden="1" w:unhideWhenUsed="1"/>
     <w:lsdException w:name="Table Web 1" w:semiHidden="1" w:unhideWhenUsed="1"/>
+    <w:lsdException w:name="Table Web 2" w:semiHidden="1" w:unhideWhenUsed="1"/>
+    <w:lsdException w:name="Table Web 3" w:semiHidden="1" w:unhideWhenUsed="1"/>
     <w:lsdException w:name="Balloon Text" w:semiHidden="1" w:unhideWhenUsed="1"/>
     <w:lsdException w:name="Table Grid" w:locked="1" w:uiPriority="59"/>
     <w:lsdException w:name="Table Theme" w:semiHidden="1" w:unhideWhenUsed="1"/>
@@ -5167,6 +6071,19 @@
 </file>
 
 <file path=customXml/item1.xml><?xml version="1.0" encoding="utf-8"?>
+<?mso-contentType ?>
+<FormTemplates xmlns="http://schemas.microsoft.com/sharepoint/v3/contenttype/forms">
+  <Display>DocumentLibraryForm</Display>
+  <Edit>DocumentLibraryForm</Edit>
+  <New>DocumentLibraryForm</New>
+</FormTemplates>
+</file>
+
+<file path=customXml/item2.xml><?xml version="1.0" encoding="utf-8"?>
+<b:Sources xmlns:b="http://schemas.openxmlformats.org/officeDocument/2006/bibliography" xmlns="http://schemas.openxmlformats.org/officeDocument/2006/bibliography" SelectedStyle="\APASixthEditionOfficeOnline.xsl" StyleName="APA" Version="6"/>
+</file>
+
+<file path=customXml/item3.xml><?xml version="1.0" encoding="utf-8"?>
 <p:properties xmlns:p="http://schemas.microsoft.com/office/2006/metadata/properties" xmlns:xsi="http://www.w3.org/2001/XMLSchema-instance" xmlns:pc="http://schemas.microsoft.com/office/infopath/2007/PartnerControls">
   <documentManagement>
     <SharedWithUsers xmlns="a354ae3c-a1f2-4239-ba0c-3d68703b0794">
@@ -5180,7 +6097,7 @@
 </p:properties>
 </file>
 
-<file path=customXml/item2.xml><?xml version="1.0" encoding="utf-8"?>
+<file path=customXml/item4.xml><?xml version="1.0" encoding="utf-8"?>
 <ct:contentTypeSchema xmlns:ct="http://schemas.microsoft.com/office/2006/metadata/contentType" xmlns:ma="http://schemas.microsoft.com/office/2006/metadata/properties/metaAttributes" ct:_="" ma:_="" ma:contentTypeName="Documento" ma:contentTypeID="0x01010056C454729161D749BEE09C345B88C877" ma:contentTypeVersion="3" ma:contentTypeDescription="Crie um novo documento." ma:contentTypeScope="" ma:versionID="de49f96f82957d08a448ad5350063482">
   <xsd:schema xmlns:xsd="http://www.w3.org/2001/XMLSchema" xmlns:xs="http://www.w3.org/2001/XMLSchema" xmlns:p="http://schemas.microsoft.com/office/2006/metadata/properties" xmlns:ns2="a354ae3c-a1f2-4239-ba0c-3d68703b0794" targetNamespace="http://schemas.microsoft.com/office/2006/metadata/properties" ma:root="true" ma:fieldsID="12fb25d8e52213ce86115efd48b1eda9" ns2:_="">
     <xsd:import namespace="a354ae3c-a1f2-4239-ba0c-3d68703b0794"/>
@@ -5334,20 +6251,23 @@
 </ct:contentTypeSchema>
 </file>
 
-<file path=customXml/item3.xml><?xml version="1.0" encoding="utf-8"?>
-<?mso-contentType ?>
-<FormTemplates xmlns="http://schemas.microsoft.com/sharepoint/v3/contenttype/forms">
-  <Display>DocumentLibraryForm</Display>
-  <Edit>DocumentLibraryForm</Edit>
-  <New>DocumentLibraryForm</New>
-</FormTemplates>
+<file path=customXml/itemProps1.xml><?xml version="1.0" encoding="utf-8"?>
+<ds:datastoreItem xmlns:ds="http://schemas.openxmlformats.org/officeDocument/2006/customXml" ds:itemID="{8377AC35-1F67-4634-A35A-C97BEAAA8887}">
+  <ds:schemaRefs>
+    <ds:schemaRef ds:uri="http://schemas.microsoft.com/sharepoint/v3/contenttype/forms"/>
+  </ds:schemaRefs>
+</ds:datastoreItem>
 </file>
 
-<file path=customXml/item4.xml><?xml version="1.0" encoding="utf-8"?>
-<b:Sources xmlns:b="http://schemas.openxmlformats.org/officeDocument/2006/bibliography" xmlns="http://schemas.openxmlformats.org/officeDocument/2006/bibliography" SelectedStyle="\APASixthEditionOfficeOnline.xsl" StyleName="APA" Version="6"/>
+<file path=customXml/itemProps2.xml><?xml version="1.0" encoding="utf-8"?>
+<ds:datastoreItem xmlns:ds="http://schemas.openxmlformats.org/officeDocument/2006/customXml" ds:itemID="{EEF5F0ED-7249-4EF2-A1DC-BCC748468A31}">
+  <ds:schemaRefs>
+    <ds:schemaRef ds:uri="http://schemas.openxmlformats.org/officeDocument/2006/bibliography"/>
+  </ds:schemaRefs>
+</ds:datastoreItem>
 </file>
 
-<file path=customXml/itemProps1.xml><?xml version="1.0" encoding="utf-8"?>
+<file path=customXml/itemProps3.xml><?xml version="1.0" encoding="utf-8"?>
 <ds:datastoreItem xmlns:ds="http://schemas.openxmlformats.org/officeDocument/2006/customXml" ds:itemID="{92AEE8A7-1AD4-41B6-8C7E-D78C973ED892}">
   <ds:schemaRefs>
     <ds:schemaRef ds:uri="http://schemas.microsoft.com/office/2006/metadata/properties"/>
@@ -5357,7 +6277,7 @@
 </ds:datastoreItem>
 </file>
 
-<file path=customXml/itemProps2.xml><?xml version="1.0" encoding="utf-8"?>
+<file path=customXml/itemProps4.xml><?xml version="1.0" encoding="utf-8"?>
 <ds:datastoreItem xmlns:ds="http://schemas.openxmlformats.org/officeDocument/2006/customXml" ds:itemID="{20AAA035-372C-457F-BCC7-F433F9227895}">
   <ds:schemaRefs>
     <ds:schemaRef ds:uri="http://schemas.microsoft.com/office/2006/metadata/contentType"/>
@@ -5373,20 +6293,4 @@
     <ds:schemaRef ds:uri="http://schemas.microsoft.com/internal/obd"/>
   </ds:schemaRefs>
 </ds:datastoreItem>
-</file>
-
-<file path=customXml/itemProps3.xml><?xml version="1.0" encoding="utf-8"?>
-<ds:datastoreItem xmlns:ds="http://schemas.openxmlformats.org/officeDocument/2006/customXml" ds:itemID="{8377AC35-1F67-4634-A35A-C97BEAAA8887}">
-  <ds:schemaRefs>
-    <ds:schemaRef ds:uri="http://schemas.microsoft.com/sharepoint/v3/contenttype/forms"/>
-  </ds:schemaRefs>
-</ds:datastoreItem>
-</file>
-
-<file path=customXml/itemProps4.xml><?xml version="1.0" encoding="utf-8"?>
-<ds:datastoreItem xmlns:ds="http://schemas.openxmlformats.org/officeDocument/2006/customXml" ds:itemID="{EEF5F0ED-7249-4EF2-A1DC-BCC748468A31}">
-  <ds:schemaRefs>
-    <ds:schemaRef ds:uri="http://schemas.openxmlformats.org/officeDocument/2006/bibliography"/>
-  </ds:schemaRefs>
-</ds:datastoreItem>
 </file>
</xml_diff>